<commit_message>
Mejoramiento de ppt y doc
</commit_message>
<xml_diff>
--- a/TPS/Presentacion TP1 .docx
+++ b/TPS/Presentacion TP1 .docx
@@ -375,7 +375,7 @@
       <w:pPr>
         <w:numPr>
           <w:ilvl w:val="0"/>
-          <w:numId w:val="5"/>
+          <w:numId w:val="6"/>
         </w:numPr>
         <w:shd w:fill="ffffff" w:val="clear"/>
         <w:spacing w:after="0" w:afterAutospacing="0" w:lineRule="auto"/>
@@ -418,6 +418,158 @@
           <w:rtl w:val="0"/>
         </w:rPr>
         <w:t xml:space="preserve"> está en buen estado y que funcionará en todos los casos.</w:t>
+      </w:r>
+    </w:p>
+    <w:p>
+      <w:pPr>
+        <w:numPr>
+          <w:ilvl w:val="0"/>
+          <w:numId w:val="6"/>
+        </w:numPr>
+        <w:shd w:fill="ffffff" w:val="clear"/>
+        <w:spacing w:after="0" w:afterAutospacing="0" w:lineRule="auto"/>
+        <w:ind w:left="1380" w:hanging="360"/>
+        <w:jc w:val="both"/>
+        <w:rPr>
+          <w:color w:val="000000"/>
+          <w:sz w:val="24"/>
+          <w:szCs w:val="24"/>
+          <w:highlight w:val="white"/>
+        </w:rPr>
+      </w:pPr>
+      <w:r>
+        <w:rPr>
+          <w:rFonts w:ascii="Montserrat" w:cs="Montserrat" w:eastAsia="Montserrat" w:hAnsi="Montserrat"/>
+          <w:sz w:val="24"/>
+          <w:szCs w:val="24"/>
+          <w:highlight w:val="white"/>
+          <w:rtl w:val="0"/>
+        </w:rPr>
+        <w:t xml:space="preserve">Aumentan la </w:t>
+      </w:r>
+      <w:r>
+        <w:rPr>
+          <w:rFonts w:ascii="Montserrat" w:cs="Montserrat" w:eastAsia="Montserrat" w:hAnsi="Montserrat"/>
+          <w:b w:val="1"/>
+          <w:sz w:val="24"/>
+          <w:szCs w:val="24"/>
+          <w:highlight w:val="white"/>
+          <w:rtl w:val="0"/>
+        </w:rPr>
+        <w:t xml:space="preserve">legibilidad del código</w:t>
+      </w:r>
+      <w:r>
+        <w:rPr>
+          <w:rFonts w:ascii="Montserrat" w:cs="Montserrat" w:eastAsia="Montserrat" w:hAnsi="Montserrat"/>
+          <w:sz w:val="24"/>
+          <w:szCs w:val="24"/>
+          <w:highlight w:val="white"/>
+          <w:rtl w:val="0"/>
+        </w:rPr>
+        <w:t xml:space="preserve"> y ayudan a los desarrolladores a entender el código base, lo que facilita hacer cambios más rápidamente.</w:t>
+      </w:r>
+    </w:p>
+    <w:p>
+      <w:pPr>
+        <w:numPr>
+          <w:ilvl w:val="0"/>
+          <w:numId w:val="6"/>
+        </w:numPr>
+        <w:shd w:fill="ffffff" w:val="clear"/>
+        <w:spacing w:after="0" w:afterAutospacing="0" w:lineRule="auto"/>
+        <w:ind w:left="1380" w:hanging="360"/>
+        <w:jc w:val="both"/>
+        <w:rPr>
+          <w:color w:val="000000"/>
+          <w:sz w:val="24"/>
+          <w:szCs w:val="24"/>
+          <w:highlight w:val="white"/>
+        </w:rPr>
+      </w:pPr>
+      <w:r>
+        <w:rPr>
+          <w:rFonts w:ascii="Montserrat" w:cs="Montserrat" w:eastAsia="Montserrat" w:hAnsi="Montserrat"/>
+          <w:sz w:val="24"/>
+          <w:szCs w:val="24"/>
+          <w:highlight w:val="white"/>
+          <w:rtl w:val="0"/>
+        </w:rPr>
+        <w:t xml:space="preserve">Los test unitarios bien realizados sirven como </w:t>
+      </w:r>
+      <w:r>
+        <w:rPr>
+          <w:rFonts w:ascii="Montserrat" w:cs="Montserrat" w:eastAsia="Montserrat" w:hAnsi="Montserrat"/>
+          <w:b w:val="1"/>
+          <w:sz w:val="24"/>
+          <w:szCs w:val="24"/>
+          <w:highlight w:val="white"/>
+          <w:rtl w:val="0"/>
+        </w:rPr>
+        <w:t xml:space="preserve">documentación</w:t>
+      </w:r>
+      <w:r>
+        <w:rPr>
+          <w:rFonts w:ascii="Montserrat" w:cs="Montserrat" w:eastAsia="Montserrat" w:hAnsi="Montserrat"/>
+          <w:sz w:val="24"/>
+          <w:szCs w:val="24"/>
+          <w:highlight w:val="white"/>
+          <w:rtl w:val="0"/>
+        </w:rPr>
+        <w:t xml:space="preserve"> del proyecto.</w:t>
+      </w:r>
+    </w:p>
+    <w:p>
+      <w:pPr>
+        <w:numPr>
+          <w:ilvl w:val="0"/>
+          <w:numId w:val="6"/>
+        </w:numPr>
+        <w:shd w:fill="ffffff" w:val="clear"/>
+        <w:spacing w:after="0" w:afterAutospacing="0" w:lineRule="auto"/>
+        <w:ind w:left="1380" w:hanging="360"/>
+        <w:jc w:val="both"/>
+        <w:rPr>
+          <w:color w:val="000000"/>
+          <w:sz w:val="24"/>
+          <w:szCs w:val="24"/>
+          <w:highlight w:val="white"/>
+        </w:rPr>
+      </w:pPr>
+      <w:r>
+        <w:rPr>
+          <w:rFonts w:ascii="Montserrat" w:cs="Montserrat" w:eastAsia="Montserrat" w:hAnsi="Montserrat"/>
+          <w:sz w:val="24"/>
+          <w:szCs w:val="24"/>
+          <w:highlight w:val="white"/>
+          <w:rtl w:val="0"/>
+        </w:rPr>
+        <w:t xml:space="preserve">Se realizan en </w:t>
+      </w:r>
+      <w:r>
+        <w:rPr>
+          <w:rFonts w:ascii="Montserrat" w:cs="Montserrat" w:eastAsia="Montserrat" w:hAnsi="Montserrat"/>
+          <w:b w:val="1"/>
+          <w:sz w:val="24"/>
+          <w:szCs w:val="24"/>
+          <w:highlight w:val="white"/>
+          <w:rtl w:val="0"/>
+        </w:rPr>
+        <w:t xml:space="preserve">pocos milisegundos</w:t>
+      </w:r>
+      <w:r>
+        <w:rPr>
+          <w:rFonts w:ascii="Montserrat" w:cs="Montserrat" w:eastAsia="Montserrat" w:hAnsi="Montserrat"/>
+          <w:sz w:val="24"/>
+          <w:szCs w:val="24"/>
+          <w:highlight w:val="white"/>
+          <w:rtl w:val="0"/>
+        </w:rPr>
+        <w:t xml:space="preserve">, por lo que podrás realizar cientos de ellas en muy poco tiempo.</w:t>
+      </w:r>
+      <w:r>
+        <w:rPr>
+          <w:rtl w:val="0"/>
+        </w:rPr>
       </w:r>
     </w:p>
     <w:p>
@@ -429,7 +581,6 @@
         <w:shd w:fill="ffffff" w:val="clear"/>
         <w:spacing w:after="0" w:afterAutospacing="0" w:lineRule="auto"/>
         <w:ind w:left="1380" w:hanging="360"/>
-        <w:jc w:val="both"/>
         <w:rPr>
           <w:color w:val="000000"/>
           <w:sz w:val="24"/>
@@ -445,28 +596,49 @@
           <w:highlight w:val="white"/>
           <w:rtl w:val="0"/>
         </w:rPr>
-        <w:t xml:space="preserve">Aumentan la </w:t>
-      </w:r>
-      <w:r>
-        <w:rPr>
-          <w:rFonts w:ascii="Montserrat" w:cs="Montserrat" w:eastAsia="Montserrat" w:hAnsi="Montserrat"/>
-          <w:b w:val="1"/>
-          <w:sz w:val="24"/>
-          <w:szCs w:val="24"/>
-          <w:highlight w:val="white"/>
-          <w:rtl w:val="0"/>
-        </w:rPr>
-        <w:t xml:space="preserve">legibilidad del código</w:t>
-      </w:r>
-      <w:r>
-        <w:rPr>
-          <w:rFonts w:ascii="Montserrat" w:cs="Montserrat" w:eastAsia="Montserrat" w:hAnsi="Montserrat"/>
-          <w:sz w:val="24"/>
-          <w:szCs w:val="24"/>
-          <w:highlight w:val="white"/>
-          <w:rtl w:val="0"/>
-        </w:rPr>
-        <w:t xml:space="preserve"> y ayudan a los desarrolladores a entender el código base, lo que facilita hacer cambios más rápidamente.</w:t>
+        <w:t xml:space="preserve">Las </w:t>
+      </w:r>
+      <w:r>
+        <w:rPr>
+          <w:rFonts w:ascii="Montserrat" w:cs="Montserrat" w:eastAsia="Montserrat" w:hAnsi="Montserrat"/>
+          <w:i w:val="1"/>
+          <w:sz w:val="24"/>
+          <w:szCs w:val="24"/>
+          <w:highlight w:val="white"/>
+          <w:rtl w:val="0"/>
+        </w:rPr>
+        <w:t xml:space="preserve">unit testing</w:t>
+      </w:r>
+      <w:r>
+        <w:rPr>
+          <w:rFonts w:ascii="Montserrat" w:cs="Montserrat" w:eastAsia="Montserrat" w:hAnsi="Montserrat"/>
+          <w:sz w:val="24"/>
+          <w:szCs w:val="24"/>
+          <w:highlight w:val="white"/>
+          <w:rtl w:val="0"/>
+        </w:rPr>
+        <w:t xml:space="preserve"> permiten al desarrollador </w:t>
+      </w:r>
+      <w:r>
+        <w:rPr>
+          <w:rFonts w:ascii="Montserrat" w:cs="Montserrat" w:eastAsia="Montserrat" w:hAnsi="Montserrat"/>
+          <w:b w:val="1"/>
+          <w:sz w:val="24"/>
+          <w:szCs w:val="24"/>
+          <w:highlight w:val="white"/>
+          <w:rtl w:val="0"/>
+        </w:rPr>
+        <w:t xml:space="preserve">refactorizar el código</w:t>
+      </w:r>
+      <w:r>
+        <w:rPr>
+          <w:rFonts w:ascii="Montserrat" w:cs="Montserrat" w:eastAsia="Montserrat" w:hAnsi="Montserrat"/>
+          <w:sz w:val="24"/>
+          <w:szCs w:val="24"/>
+          <w:highlight w:val="white"/>
+          <w:rtl w:val="0"/>
+        </w:rPr>
+        <w:t xml:space="preserve"> más adelante y tener la garantía de que el módulo sigue funcionando correctamente. Para ello se escriben casos de prueba para todas las funciones y métodos, para que cada vez que un cambio provoque un error, sea posible identificarlo y repararlo rápidamente.</w:t>
       </w:r>
     </w:p>
     <w:p>
@@ -478,7 +650,6 @@
         <w:shd w:fill="ffffff" w:val="clear"/>
         <w:spacing w:after="0" w:afterAutospacing="0" w:lineRule="auto"/>
         <w:ind w:left="1380" w:hanging="360"/>
-        <w:jc w:val="both"/>
         <w:rPr>
           <w:color w:val="000000"/>
           <w:sz w:val="24"/>
@@ -494,28 +665,28 @@
           <w:highlight w:val="white"/>
           <w:rtl w:val="0"/>
         </w:rPr>
-        <w:t xml:space="preserve">Los test unitarios bien realizados sirven como </w:t>
-      </w:r>
-      <w:r>
-        <w:rPr>
-          <w:rFonts w:ascii="Montserrat" w:cs="Montserrat" w:eastAsia="Montserrat" w:hAnsi="Montserrat"/>
-          <w:b w:val="1"/>
-          <w:sz w:val="24"/>
-          <w:szCs w:val="24"/>
-          <w:highlight w:val="white"/>
-          <w:rtl w:val="0"/>
-        </w:rPr>
-        <w:t xml:space="preserve">documentación</w:t>
-      </w:r>
-      <w:r>
-        <w:rPr>
-          <w:rFonts w:ascii="Montserrat" w:cs="Montserrat" w:eastAsia="Montserrat" w:hAnsi="Montserrat"/>
-          <w:sz w:val="24"/>
-          <w:szCs w:val="24"/>
-          <w:highlight w:val="white"/>
-          <w:rtl w:val="0"/>
-        </w:rPr>
-        <w:t xml:space="preserve"> del proyecto.</w:t>
+        <w:t xml:space="preserve">La </w:t>
+      </w:r>
+      <w:r>
+        <w:rPr>
+          <w:rFonts w:ascii="Montserrat" w:cs="Montserrat" w:eastAsia="Montserrat" w:hAnsi="Montserrat"/>
+          <w:b w:val="1"/>
+          <w:sz w:val="24"/>
+          <w:szCs w:val="24"/>
+          <w:highlight w:val="white"/>
+          <w:rtl w:val="0"/>
+        </w:rPr>
+        <w:t xml:space="preserve">calidad final del código</w:t>
+      </w:r>
+      <w:r>
+        <w:rPr>
+          <w:rFonts w:ascii="Montserrat" w:cs="Montserrat" w:eastAsia="Montserrat" w:hAnsi="Montserrat"/>
+          <w:sz w:val="24"/>
+          <w:szCs w:val="24"/>
+          <w:highlight w:val="white"/>
+          <w:rtl w:val="0"/>
+        </w:rPr>
+        <w:t xml:space="preserve"> mejorará ya que, al estar realizando pruebas de manera continua, al finalizar el código será limpio y de calidad.</w:t>
       </w:r>
     </w:p>
     <w:p>
@@ -523,177 +694,6 @@
         <w:numPr>
           <w:ilvl w:val="0"/>
           <w:numId w:val="5"/>
-        </w:numPr>
-        <w:shd w:fill="ffffff" w:val="clear"/>
-        <w:spacing w:after="0" w:afterAutospacing="0" w:lineRule="auto"/>
-        <w:ind w:left="1380" w:hanging="360"/>
-        <w:jc w:val="both"/>
-        <w:rPr>
-          <w:color w:val="000000"/>
-          <w:sz w:val="24"/>
-          <w:szCs w:val="24"/>
-          <w:highlight w:val="white"/>
-        </w:rPr>
-      </w:pPr>
-      <w:r>
-        <w:rPr>
-          <w:rFonts w:ascii="Montserrat" w:cs="Montserrat" w:eastAsia="Montserrat" w:hAnsi="Montserrat"/>
-          <w:sz w:val="24"/>
-          <w:szCs w:val="24"/>
-          <w:highlight w:val="white"/>
-          <w:rtl w:val="0"/>
-        </w:rPr>
-        <w:t xml:space="preserve">Se realizan en </w:t>
-      </w:r>
-      <w:r>
-        <w:rPr>
-          <w:rFonts w:ascii="Montserrat" w:cs="Montserrat" w:eastAsia="Montserrat" w:hAnsi="Montserrat"/>
-          <w:b w:val="1"/>
-          <w:sz w:val="24"/>
-          <w:szCs w:val="24"/>
-          <w:highlight w:val="white"/>
-          <w:rtl w:val="0"/>
-        </w:rPr>
-        <w:t xml:space="preserve">pocos milisegundos</w:t>
-      </w:r>
-      <w:r>
-        <w:rPr>
-          <w:rFonts w:ascii="Montserrat" w:cs="Montserrat" w:eastAsia="Montserrat" w:hAnsi="Montserrat"/>
-          <w:sz w:val="24"/>
-          <w:szCs w:val="24"/>
-          <w:highlight w:val="white"/>
-          <w:rtl w:val="0"/>
-        </w:rPr>
-        <w:t xml:space="preserve">, por lo que podrás realizar cientos de ellas en muy poco tiempo.</w:t>
-      </w:r>
-      <w:r>
-        <w:rPr>
-          <w:rtl w:val="0"/>
-        </w:rPr>
-      </w:r>
-    </w:p>
-    <w:p>
-      <w:pPr>
-        <w:numPr>
-          <w:ilvl w:val="0"/>
-          <w:numId w:val="4"/>
-        </w:numPr>
-        <w:shd w:fill="ffffff" w:val="clear"/>
-        <w:spacing w:after="0" w:afterAutospacing="0" w:lineRule="auto"/>
-        <w:ind w:left="1380" w:hanging="360"/>
-        <w:rPr>
-          <w:color w:val="000000"/>
-          <w:sz w:val="24"/>
-          <w:szCs w:val="24"/>
-          <w:highlight w:val="white"/>
-        </w:rPr>
-      </w:pPr>
-      <w:r>
-        <w:rPr>
-          <w:rFonts w:ascii="Montserrat" w:cs="Montserrat" w:eastAsia="Montserrat" w:hAnsi="Montserrat"/>
-          <w:sz w:val="24"/>
-          <w:szCs w:val="24"/>
-          <w:highlight w:val="white"/>
-          <w:rtl w:val="0"/>
-        </w:rPr>
-        <w:t xml:space="preserve">Las </w:t>
-      </w:r>
-      <w:r>
-        <w:rPr>
-          <w:rFonts w:ascii="Montserrat" w:cs="Montserrat" w:eastAsia="Montserrat" w:hAnsi="Montserrat"/>
-          <w:i w:val="1"/>
-          <w:sz w:val="24"/>
-          <w:szCs w:val="24"/>
-          <w:highlight w:val="white"/>
-          <w:rtl w:val="0"/>
-        </w:rPr>
-        <w:t xml:space="preserve">unit testing</w:t>
-      </w:r>
-      <w:r>
-        <w:rPr>
-          <w:rFonts w:ascii="Montserrat" w:cs="Montserrat" w:eastAsia="Montserrat" w:hAnsi="Montserrat"/>
-          <w:sz w:val="24"/>
-          <w:szCs w:val="24"/>
-          <w:highlight w:val="white"/>
-          <w:rtl w:val="0"/>
-        </w:rPr>
-        <w:t xml:space="preserve"> permiten al desarrollador </w:t>
-      </w:r>
-      <w:r>
-        <w:rPr>
-          <w:rFonts w:ascii="Montserrat" w:cs="Montserrat" w:eastAsia="Montserrat" w:hAnsi="Montserrat"/>
-          <w:b w:val="1"/>
-          <w:sz w:val="24"/>
-          <w:szCs w:val="24"/>
-          <w:highlight w:val="white"/>
-          <w:rtl w:val="0"/>
-        </w:rPr>
-        <w:t xml:space="preserve">refactorizar el código</w:t>
-      </w:r>
-      <w:r>
-        <w:rPr>
-          <w:rFonts w:ascii="Montserrat" w:cs="Montserrat" w:eastAsia="Montserrat" w:hAnsi="Montserrat"/>
-          <w:sz w:val="24"/>
-          <w:szCs w:val="24"/>
-          <w:highlight w:val="white"/>
-          <w:rtl w:val="0"/>
-        </w:rPr>
-        <w:t xml:space="preserve"> más adelante y tener la garantía de que el módulo sigue funcionando correctamente. Para ello se escriben casos de prueba para todas las funciones y métodos, para que cada vez que un cambio provoque un error, sea posible identificarlo y repararlo rápidamente.</w:t>
-      </w:r>
-    </w:p>
-    <w:p>
-      <w:pPr>
-        <w:numPr>
-          <w:ilvl w:val="0"/>
-          <w:numId w:val="4"/>
-        </w:numPr>
-        <w:shd w:fill="ffffff" w:val="clear"/>
-        <w:spacing w:after="0" w:afterAutospacing="0" w:lineRule="auto"/>
-        <w:ind w:left="1380" w:hanging="360"/>
-        <w:rPr>
-          <w:color w:val="000000"/>
-          <w:sz w:val="24"/>
-          <w:szCs w:val="24"/>
-          <w:highlight w:val="white"/>
-        </w:rPr>
-      </w:pPr>
-      <w:r>
-        <w:rPr>
-          <w:rFonts w:ascii="Montserrat" w:cs="Montserrat" w:eastAsia="Montserrat" w:hAnsi="Montserrat"/>
-          <w:sz w:val="24"/>
-          <w:szCs w:val="24"/>
-          <w:highlight w:val="white"/>
-          <w:rtl w:val="0"/>
-        </w:rPr>
-        <w:t xml:space="preserve">La </w:t>
-      </w:r>
-      <w:r>
-        <w:rPr>
-          <w:rFonts w:ascii="Montserrat" w:cs="Montserrat" w:eastAsia="Montserrat" w:hAnsi="Montserrat"/>
-          <w:b w:val="1"/>
-          <w:sz w:val="24"/>
-          <w:szCs w:val="24"/>
-          <w:highlight w:val="white"/>
-          <w:rtl w:val="0"/>
-        </w:rPr>
-        <w:t xml:space="preserve">calidad final del código</w:t>
-      </w:r>
-      <w:r>
-        <w:rPr>
-          <w:rFonts w:ascii="Montserrat" w:cs="Montserrat" w:eastAsia="Montserrat" w:hAnsi="Montserrat"/>
-          <w:sz w:val="24"/>
-          <w:szCs w:val="24"/>
-          <w:highlight w:val="white"/>
-          <w:rtl w:val="0"/>
-        </w:rPr>
-        <w:t xml:space="preserve"> mejorará ya que, al estar realizando pruebas de manera continua, al finalizar el código será limpio y de calidad.</w:t>
-      </w:r>
-    </w:p>
-    <w:p>
-      <w:pPr>
-        <w:numPr>
-          <w:ilvl w:val="0"/>
-          <w:numId w:val="4"/>
         </w:numPr>
         <w:shd w:fill="ffffff" w:val="clear"/>
         <w:spacing w:after="740" w:lineRule="auto"/>
@@ -849,7 +849,7 @@
       <w:pPr>
         <w:numPr>
           <w:ilvl w:val="0"/>
-          <w:numId w:val="6"/>
+          <w:numId w:val="7"/>
         </w:numPr>
         <w:shd w:fill="ffffff" w:val="clear"/>
         <w:spacing w:after="0" w:afterAutospacing="0" w:lineRule="auto"/>
@@ -908,7 +908,7 @@
       <w:pPr>
         <w:numPr>
           <w:ilvl w:val="0"/>
-          <w:numId w:val="6"/>
+          <w:numId w:val="7"/>
         </w:numPr>
         <w:shd w:fill="ffffff" w:val="clear"/>
         <w:spacing w:after="0" w:afterAutospacing="0" w:lineRule="auto"/>
@@ -988,7 +988,7 @@
       <w:pPr>
         <w:numPr>
           <w:ilvl w:val="0"/>
-          <w:numId w:val="6"/>
+          <w:numId w:val="7"/>
         </w:numPr>
         <w:shd w:fill="ffffff" w:val="clear"/>
         <w:spacing w:after="740" w:lineRule="auto"/>
@@ -1167,7 +1167,7 @@
       <w:pPr>
         <w:numPr>
           <w:ilvl w:val="0"/>
-          <w:numId w:val="3"/>
+          <w:numId w:val="4"/>
         </w:numPr>
         <w:shd w:fill="ffffff" w:val="clear"/>
         <w:spacing w:after="0" w:afterAutospacing="0" w:lineRule="auto"/>
@@ -1179,7 +1179,7 @@
           <w:highlight w:val="white"/>
         </w:rPr>
       </w:pPr>
-      <w:hyperlink r:id="rId6">
+      <w:hyperlink r:id="rId7">
         <w:r>
           <w:rPr>
             <w:rFonts w:ascii="Montserrat" w:cs="Montserrat" w:eastAsia="Montserrat" w:hAnsi="Montserrat"/>
@@ -1227,22 +1227,24 @@
       <w:pPr>
         <w:numPr>
           <w:ilvl w:val="0"/>
-          <w:numId w:val="3"/>
+          <w:numId w:val="4"/>
         </w:numPr>
         <w:shd w:fill="ffffff" w:val="clear"/>
         <w:spacing w:after="0" w:afterAutospacing="0" w:lineRule="auto"/>
         <w:ind w:left="1380" w:hanging="360"/>
         <w:rPr>
+          <w:strike w:val="1"/>
           <w:color w:val="000000"/>
           <w:sz w:val="24"/>
           <w:szCs w:val="24"/>
           <w:highlight w:val="white"/>
         </w:rPr>
       </w:pPr>
-      <w:hyperlink r:id="rId7">
+      <w:hyperlink r:id="rId8">
         <w:r>
           <w:rPr>
             <w:rFonts w:ascii="Montserrat" w:cs="Montserrat" w:eastAsia="Montserrat" w:hAnsi="Montserrat"/>
+            <w:strike w:val="1"/>
             <w:sz w:val="24"/>
             <w:szCs w:val="24"/>
             <w:highlight w:val="white"/>
@@ -1254,6 +1256,7 @@
       <w:r>
         <w:rPr>
           <w:rFonts w:ascii="Montserrat" w:cs="Montserrat" w:eastAsia="Montserrat" w:hAnsi="Montserrat"/>
+          <w:strike w:val="1"/>
           <w:sz w:val="24"/>
           <w:szCs w:val="24"/>
           <w:highlight w:val="white"/>
@@ -1265,6 +1268,7 @@
         <w:rPr>
           <w:rFonts w:ascii="Montserrat" w:cs="Montserrat" w:eastAsia="Montserrat" w:hAnsi="Montserrat"/>
           <w:b w:val="1"/>
+          <w:strike w:val="1"/>
           <w:sz w:val="24"/>
           <w:szCs w:val="24"/>
           <w:highlight w:val="white"/>
@@ -1275,6 +1279,7 @@
       <w:r>
         <w:rPr>
           <w:rFonts w:ascii="Montserrat" w:cs="Montserrat" w:eastAsia="Montserrat" w:hAnsi="Montserrat"/>
+          <w:strike w:val="1"/>
           <w:sz w:val="24"/>
           <w:szCs w:val="24"/>
           <w:highlight w:val="white"/>
@@ -1287,7 +1292,7 @@
       <w:pPr>
         <w:numPr>
           <w:ilvl w:val="0"/>
-          <w:numId w:val="3"/>
+          <w:numId w:val="4"/>
         </w:numPr>
         <w:shd w:fill="ffffff" w:val="clear"/>
         <w:spacing w:after="0" w:afterAutospacing="0" w:lineRule="auto"/>
@@ -1299,7 +1304,7 @@
           <w:highlight w:val="white"/>
         </w:rPr>
       </w:pPr>
-      <w:hyperlink r:id="rId8">
+      <w:hyperlink r:id="rId9">
         <w:r>
           <w:rPr>
             <w:rFonts w:ascii="Montserrat" w:cs="Montserrat" w:eastAsia="Montserrat" w:hAnsi="Montserrat"/>
@@ -1347,22 +1352,24 @@
       <w:pPr>
         <w:numPr>
           <w:ilvl w:val="0"/>
-          <w:numId w:val="3"/>
+          <w:numId w:val="4"/>
         </w:numPr>
         <w:shd w:fill="ffffff" w:val="clear"/>
         <w:spacing w:after="740" w:lineRule="auto"/>
         <w:ind w:left="1380" w:hanging="360"/>
         <w:rPr>
+          <w:strike w:val="1"/>
           <w:color w:val="000000"/>
           <w:sz w:val="24"/>
           <w:szCs w:val="24"/>
           <w:highlight w:val="white"/>
         </w:rPr>
       </w:pPr>
-      <w:hyperlink r:id="rId9">
+      <w:hyperlink r:id="rId10">
         <w:r>
           <w:rPr>
             <w:rFonts w:ascii="Montserrat" w:cs="Montserrat" w:eastAsia="Montserrat" w:hAnsi="Montserrat"/>
+            <w:strike w:val="1"/>
             <w:sz w:val="24"/>
             <w:szCs w:val="24"/>
             <w:highlight w:val="white"/>
@@ -1374,6 +1381,7 @@
       <w:r>
         <w:rPr>
           <w:rFonts w:ascii="Montserrat" w:cs="Montserrat" w:eastAsia="Montserrat" w:hAnsi="Montserrat"/>
+          <w:strike w:val="1"/>
           <w:sz w:val="24"/>
           <w:szCs w:val="24"/>
           <w:highlight w:val="white"/>
@@ -1385,6 +1393,7 @@
         <w:rPr>
           <w:rFonts w:ascii="Montserrat" w:cs="Montserrat" w:eastAsia="Montserrat" w:hAnsi="Montserrat"/>
           <w:b w:val="1"/>
+          <w:strike w:val="1"/>
           <w:sz w:val="24"/>
           <w:szCs w:val="24"/>
           <w:highlight w:val="white"/>
@@ -1395,6 +1404,7 @@
       <w:r>
         <w:rPr>
           <w:rFonts w:ascii="Montserrat" w:cs="Montserrat" w:eastAsia="Montserrat" w:hAnsi="Montserrat"/>
+          <w:strike w:val="1"/>
           <w:sz w:val="24"/>
           <w:szCs w:val="24"/>
           <w:highlight w:val="white"/>
@@ -1822,333 +1832,6 @@
     </w:p>
     <w:p>
       <w:pPr>
-        <w:pStyle w:val="Heading2"/>
-        <w:keepNext w:val="0"/>
-        <w:keepLines w:val="0"/>
-        <w:pBdr>
-          <w:top w:color="auto" w:space="0" w:sz="0" w:val="none"/>
-          <w:left w:color="auto" w:space="0" w:sz="0" w:val="none"/>
-          <w:bottom w:color="auto" w:space="0" w:sz="0" w:val="none"/>
-          <w:right w:color="auto" w:space="0" w:sz="0" w:val="none"/>
-          <w:between w:color="auto" w:space="0" w:sz="0" w:val="none"/>
-        </w:pBdr>
-        <w:shd w:fill="ffffff" w:val="clear"/>
-        <w:spacing w:after="480" w:before="640" w:line="360" w:lineRule="auto"/>
-        <w:jc w:val="both"/>
-        <w:rPr>
-          <w:rFonts w:ascii="Montserrat" w:cs="Montserrat" w:eastAsia="Montserrat" w:hAnsi="Montserrat"/>
-          <w:b w:val="1"/>
-          <w:sz w:val="24"/>
-          <w:szCs w:val="24"/>
-          <w:highlight w:val="white"/>
-        </w:rPr>
-      </w:pPr>
-      <w:bookmarkStart w:colFirst="0" w:colLast="0" w:name="_op3zjligttsx" w:id="5"/>
-      <w:bookmarkEnd w:id="5"/>
-      <w:r>
-        <w:rPr>
-          <w:rFonts w:ascii="Montserrat" w:cs="Montserrat" w:eastAsia="Montserrat" w:hAnsi="Montserrat"/>
-          <w:b w:val="1"/>
-          <w:sz w:val="24"/>
-          <w:szCs w:val="24"/>
-          <w:highlight w:val="white"/>
-          <w:rtl w:val="0"/>
-        </w:rPr>
-        <w:t xml:space="preserve">Buenas prácticas para los tests unitarios</w:t>
-      </w:r>
-    </w:p>
-    <w:p>
-      <w:pPr>
-        <w:pBdr>
-          <w:top w:color="auto" w:space="0" w:sz="0" w:val="none"/>
-          <w:left w:color="auto" w:space="0" w:sz="0" w:val="none"/>
-          <w:bottom w:color="auto" w:space="0" w:sz="0" w:val="none"/>
-          <w:right w:color="auto" w:space="0" w:sz="0" w:val="none"/>
-          <w:between w:color="auto" w:space="0" w:sz="0" w:val="none"/>
-        </w:pBdr>
-        <w:shd w:fill="ffffff" w:val="clear"/>
-        <w:spacing w:after="480" w:before="220" w:line="360" w:lineRule="auto"/>
-        <w:jc w:val="both"/>
-        <w:rPr>
-          <w:rFonts w:ascii="Montserrat" w:cs="Montserrat" w:eastAsia="Montserrat" w:hAnsi="Montserrat"/>
-          <w:sz w:val="24"/>
-          <w:szCs w:val="24"/>
-          <w:highlight w:val="white"/>
-        </w:rPr>
-      </w:pPr>
-      <w:r>
-        <w:rPr>
-          <w:rFonts w:ascii="Montserrat" w:cs="Montserrat" w:eastAsia="Montserrat" w:hAnsi="Montserrat"/>
-          <w:sz w:val="24"/>
-          <w:szCs w:val="24"/>
-          <w:highlight w:val="white"/>
-          <w:rtl w:val="0"/>
-        </w:rPr>
-        <w:t xml:space="preserve">Una vez te acostumbres a realizar este tipo de pruebas irás descubriendo todas sus ventajas. Sin embargo, si todavía no tienes experiencia, vamos a ver algunos </w:t>
-      </w:r>
-      <w:r>
-        <w:rPr>
-          <w:rFonts w:ascii="Montserrat" w:cs="Montserrat" w:eastAsia="Montserrat" w:hAnsi="Montserrat"/>
-          <w:b w:val="1"/>
-          <w:sz w:val="24"/>
-          <w:szCs w:val="24"/>
-          <w:highlight w:val="white"/>
-          <w:rtl w:val="0"/>
-        </w:rPr>
-        <w:t xml:space="preserve">ejemplos de buenas prácticas en las pruebas unitarias de software</w:t>
-      </w:r>
-      <w:r>
-        <w:rPr>
-          <w:rFonts w:ascii="Montserrat" w:cs="Montserrat" w:eastAsia="Montserrat" w:hAnsi="Montserrat"/>
-          <w:sz w:val="24"/>
-          <w:szCs w:val="24"/>
-          <w:highlight w:val="white"/>
-          <w:rtl w:val="0"/>
-        </w:rPr>
-        <w:t xml:space="preserve">.</w:t>
-      </w:r>
-    </w:p>
-    <w:p>
-      <w:pPr>
-        <w:numPr>
-          <w:ilvl w:val="0"/>
-          <w:numId w:val="2"/>
-        </w:numPr>
-        <w:shd w:fill="ffffff" w:val="clear"/>
-        <w:spacing w:after="0" w:afterAutospacing="0" w:lineRule="auto"/>
-        <w:ind w:left="1380" w:hanging="360"/>
-        <w:rPr>
-          <w:color w:val="000000"/>
-          <w:sz w:val="24"/>
-          <w:szCs w:val="24"/>
-          <w:highlight w:val="white"/>
-        </w:rPr>
-      </w:pPr>
-      <w:r>
-        <w:rPr>
-          <w:rFonts w:ascii="Montserrat" w:cs="Montserrat" w:eastAsia="Montserrat" w:hAnsi="Montserrat"/>
-          <w:sz w:val="24"/>
-          <w:szCs w:val="24"/>
-          <w:highlight w:val="white"/>
-          <w:u w:val="single"/>
-          <w:rtl w:val="0"/>
-        </w:rPr>
-        <w:t xml:space="preserve">Las pruebas unitarias deberían ser independientes</w:t>
-      </w:r>
-      <w:r>
-        <w:rPr>
-          <w:rFonts w:ascii="Montserrat" w:cs="Montserrat" w:eastAsia="Montserrat" w:hAnsi="Montserrat"/>
-          <w:sz w:val="24"/>
-          <w:szCs w:val="24"/>
-          <w:highlight w:val="white"/>
-          <w:rtl w:val="0"/>
-        </w:rPr>
-        <w:t xml:space="preserve">. Si se produce cualquier tipo de mejora o cambio en los requerimientos, las pruebas unitarias no deberían verse afectadas.</w:t>
-      </w:r>
-    </w:p>
-    <w:p>
-      <w:pPr>
-        <w:numPr>
-          <w:ilvl w:val="0"/>
-          <w:numId w:val="2"/>
-        </w:numPr>
-        <w:shd w:fill="ffffff" w:val="clear"/>
-        <w:spacing w:after="0" w:afterAutospacing="0" w:lineRule="auto"/>
-        <w:ind w:left="1380" w:hanging="360"/>
-        <w:rPr>
-          <w:color w:val="000000"/>
-          <w:sz w:val="24"/>
-          <w:szCs w:val="24"/>
-          <w:highlight w:val="white"/>
-        </w:rPr>
-      </w:pPr>
-      <w:r>
-        <w:rPr>
-          <w:rFonts w:ascii="Montserrat" w:cs="Montserrat" w:eastAsia="Montserrat" w:hAnsi="Montserrat"/>
-          <w:sz w:val="24"/>
-          <w:szCs w:val="24"/>
-          <w:highlight w:val="white"/>
-          <w:u w:val="single"/>
-          <w:rtl w:val="0"/>
-        </w:rPr>
-        <w:t xml:space="preserve">Prueba sólo un código a la vez.</w:t>
-      </w:r>
-    </w:p>
-    <w:p>
-      <w:pPr>
-        <w:numPr>
-          <w:ilvl w:val="0"/>
-          <w:numId w:val="2"/>
-        </w:numPr>
-        <w:shd w:fill="ffffff" w:val="clear"/>
-        <w:spacing w:after="0" w:afterAutospacing="0" w:lineRule="auto"/>
-        <w:ind w:left="1380" w:hanging="360"/>
-        <w:rPr>
-          <w:color w:val="000000"/>
-          <w:sz w:val="24"/>
-          <w:szCs w:val="24"/>
-          <w:highlight w:val="white"/>
-        </w:rPr>
-      </w:pPr>
-      <w:r>
-        <w:rPr>
-          <w:rFonts w:ascii="Montserrat" w:cs="Montserrat" w:eastAsia="Montserrat" w:hAnsi="Montserrat"/>
-          <w:sz w:val="24"/>
-          <w:szCs w:val="24"/>
-          <w:highlight w:val="white"/>
-          <w:u w:val="single"/>
-          <w:rtl w:val="0"/>
-        </w:rPr>
-        <w:t xml:space="preserve">Sigue un esquema claro</w:t>
-      </w:r>
-      <w:r>
-        <w:rPr>
-          <w:rFonts w:ascii="Montserrat" w:cs="Montserrat" w:eastAsia="Montserrat" w:hAnsi="Montserrat"/>
-          <w:sz w:val="24"/>
-          <w:szCs w:val="24"/>
-          <w:highlight w:val="white"/>
-          <w:rtl w:val="0"/>
-        </w:rPr>
-        <w:t xml:space="preserve">. Puede parecer algo secundario, pero no lo es. Sé también consistente a la hora de nombrar tus </w:t>
-      </w:r>
-      <w:r>
-        <w:rPr>
-          <w:rFonts w:ascii="Montserrat" w:cs="Montserrat" w:eastAsia="Montserrat" w:hAnsi="Montserrat"/>
-          <w:i w:val="1"/>
-          <w:sz w:val="24"/>
-          <w:szCs w:val="24"/>
-          <w:highlight w:val="white"/>
-          <w:rtl w:val="0"/>
-        </w:rPr>
-        <w:t xml:space="preserve">unit tests</w:t>
-      </w:r>
-      <w:r>
-        <w:rPr>
-          <w:rFonts w:ascii="Montserrat" w:cs="Montserrat" w:eastAsia="Montserrat" w:hAnsi="Montserrat"/>
-          <w:sz w:val="24"/>
-          <w:szCs w:val="24"/>
-          <w:highlight w:val="white"/>
-          <w:rtl w:val="0"/>
-        </w:rPr>
-        <w:t xml:space="preserve">.</w:t>
-      </w:r>
-    </w:p>
-    <w:p>
-      <w:pPr>
-        <w:numPr>
-          <w:ilvl w:val="0"/>
-          <w:numId w:val="2"/>
-        </w:numPr>
-        <w:shd w:fill="ffffff" w:val="clear"/>
-        <w:spacing w:after="0" w:afterAutospacing="0" w:lineRule="auto"/>
-        <w:ind w:left="1380" w:hanging="360"/>
-        <w:rPr>
-          <w:color w:val="000000"/>
-          <w:sz w:val="24"/>
-          <w:szCs w:val="24"/>
-          <w:highlight w:val="white"/>
-        </w:rPr>
-      </w:pPr>
-      <w:r>
-        <w:rPr>
-          <w:rFonts w:ascii="Montserrat" w:cs="Montserrat" w:eastAsia="Montserrat" w:hAnsi="Montserrat"/>
-          <w:sz w:val="24"/>
-          <w:szCs w:val="24"/>
-          <w:highlight w:val="white"/>
-          <w:u w:val="single"/>
-          <w:rtl w:val="0"/>
-        </w:rPr>
-        <w:t xml:space="preserve">Cualquier cambio necesita pasar el test</w:t>
-      </w:r>
-      <w:r>
-        <w:rPr>
-          <w:rFonts w:ascii="Montserrat" w:cs="Montserrat" w:eastAsia="Montserrat" w:hAnsi="Montserrat"/>
-          <w:sz w:val="24"/>
-          <w:szCs w:val="24"/>
-          <w:highlight w:val="white"/>
-          <w:rtl w:val="0"/>
-        </w:rPr>
-        <w:t xml:space="preserve">. En el caso de producirse un cambio en el código de cualquier módulo, asegúrate de que hay una prueba unitaria que se corresponda con ese módulo y que este pasa las pruebas antes de cambiar la implementación.</w:t>
-      </w:r>
-    </w:p>
-    <w:p>
-      <w:pPr>
-        <w:numPr>
-          <w:ilvl w:val="0"/>
-          <w:numId w:val="2"/>
-        </w:numPr>
-        <w:shd w:fill="ffffff" w:val="clear"/>
-        <w:spacing w:after="0" w:afterAutospacing="0" w:lineRule="auto"/>
-        <w:ind w:left="1380" w:hanging="360"/>
-        <w:rPr>
-          <w:color w:val="000000"/>
-          <w:sz w:val="24"/>
-          <w:szCs w:val="24"/>
-          <w:highlight w:val="white"/>
-        </w:rPr>
-      </w:pPr>
-      <w:r>
-        <w:rPr>
-          <w:rFonts w:ascii="Montserrat" w:cs="Montserrat" w:eastAsia="Montserrat" w:hAnsi="Montserrat"/>
-          <w:sz w:val="24"/>
-          <w:szCs w:val="24"/>
-          <w:highlight w:val="white"/>
-          <w:u w:val="single"/>
-          <w:rtl w:val="0"/>
-        </w:rPr>
-        <w:t xml:space="preserve">Corrige los bugs identificados durante las pruebas antes de continuar</w:t>
-      </w:r>
-      <w:r>
-        <w:rPr>
-          <w:rFonts w:ascii="Montserrat" w:cs="Montserrat" w:eastAsia="Montserrat" w:hAnsi="Montserrat"/>
-          <w:sz w:val="24"/>
-          <w:szCs w:val="24"/>
-          <w:highlight w:val="white"/>
-          <w:rtl w:val="0"/>
-        </w:rPr>
-        <w:t xml:space="preserve">. Asegúrate de realizar esta corrección antes de proseguir con la siguiente fase del ciclo de vida del desarrollo de software.</w:t>
-      </w:r>
-    </w:p>
-    <w:p>
-      <w:pPr>
-        <w:numPr>
-          <w:ilvl w:val="0"/>
-          <w:numId w:val="2"/>
-        </w:numPr>
-        <w:shd w:fill="ffffff" w:val="clear"/>
-        <w:spacing w:after="740" w:lineRule="auto"/>
-        <w:ind w:left="1380" w:hanging="360"/>
-        <w:rPr>
-          <w:color w:val="000000"/>
-          <w:sz w:val="24"/>
-          <w:szCs w:val="24"/>
-          <w:highlight w:val="white"/>
-        </w:rPr>
-      </w:pPr>
-      <w:r>
-        <w:rPr>
-          <w:rFonts w:ascii="Montserrat" w:cs="Montserrat" w:eastAsia="Montserrat" w:hAnsi="Montserrat"/>
-          <w:sz w:val="24"/>
-          <w:szCs w:val="24"/>
-          <w:highlight w:val="white"/>
-          <w:u w:val="single"/>
-          <w:rtl w:val="0"/>
-        </w:rPr>
-        <w:t xml:space="preserve">Acostúmbrate a realizar pruebas regularmente mientras programas</w:t>
-      </w:r>
-      <w:r>
-        <w:rPr>
-          <w:rFonts w:ascii="Montserrat" w:cs="Montserrat" w:eastAsia="Montserrat" w:hAnsi="Montserrat"/>
-          <w:sz w:val="24"/>
-          <w:szCs w:val="24"/>
-          <w:highlight w:val="white"/>
-          <w:rtl w:val="0"/>
-        </w:rPr>
-        <w:t xml:space="preserve">. Cuanto más código escribas sin testar, más caminos tendrás que revisar para encontrar errores.</w:t>
-      </w:r>
-    </w:p>
-    <w:p>
-      <w:pPr>
         <w:widowControl w:val="0"/>
         <w:spacing w:line="240" w:lineRule="auto"/>
         <w:ind w:left="0" w:firstLine="0"/>
@@ -2404,6 +2087,943 @@
           <w:highlight w:val="white"/>
         </w:rPr>
       </w:pPr>
+      <w:r>
+        <w:rPr>
+          <w:rFonts w:ascii="Montserrat" w:cs="Montserrat" w:eastAsia="Montserrat" w:hAnsi="Montserrat"/>
+          <w:color w:val="5c6370"/>
+          <w:sz w:val="27"/>
+          <w:szCs w:val="27"/>
+          <w:highlight w:val="white"/>
+          <w:rtl w:val="0"/>
+        </w:rPr>
+        <w:t xml:space="preserve">--------------------------------------------------------------------------------</w:t>
+      </w:r>
+    </w:p>
+    <w:p>
+      <w:pPr>
+        <w:rPr>
+          <w:rFonts w:ascii="Montserrat" w:cs="Montserrat" w:eastAsia="Montserrat" w:hAnsi="Montserrat"/>
+          <w:color w:val="5c6370"/>
+          <w:sz w:val="27"/>
+          <w:szCs w:val="27"/>
+          <w:highlight w:val="white"/>
+        </w:rPr>
+      </w:pPr>
+      <w:r>
+        <w:rPr>
+          <w:rFonts w:ascii="Montserrat" w:cs="Montserrat" w:eastAsia="Montserrat" w:hAnsi="Montserrat"/>
+          <w:color w:val="5c6370"/>
+          <w:sz w:val="27"/>
+          <w:szCs w:val="27"/>
+          <w:highlight w:val="white"/>
+          <w:rtl w:val="0"/>
+        </w:rPr>
+        <w:t xml:space="preserve">Rafa 19/05/21: </w:t>
+      </w:r>
+    </w:p>
+    <w:p>
+      <w:pPr>
+        <w:rPr>
+          <w:b w:val="1"/>
+          <w:sz w:val="27"/>
+          <w:szCs w:val="27"/>
+          <w:highlight w:val="white"/>
+          <w:u w:val="single"/>
+        </w:rPr>
+      </w:pPr>
+      <w:r>
+        <w:rPr>
+          <w:b w:val="1"/>
+          <w:sz w:val="27"/>
+          <w:szCs w:val="27"/>
+          <w:highlight w:val="white"/>
+          <w:u w:val="single"/>
+          <w:rtl w:val="0"/>
+        </w:rPr>
+        <w:t xml:space="preserve">xUnit.Net</w:t>
+      </w:r>
+    </w:p>
+    <w:p>
+      <w:pPr>
+        <w:rPr>
+          <w:sz w:val="27"/>
+          <w:szCs w:val="27"/>
+          <w:highlight w:val="white"/>
+        </w:rPr>
+      </w:pPr>
+      <w:r>
+        <w:rPr>
+          <w:rFonts w:ascii="Montserrat" w:cs="Montserrat" w:eastAsia="Montserrat" w:hAnsi="Montserrat"/>
+          <w:color w:val="5c6370"/>
+          <w:sz w:val="27"/>
+          <w:szCs w:val="27"/>
+          <w:highlight w:val="white"/>
+          <w:rtl w:val="0"/>
+        </w:rPr>
+        <w:tab/>
+      </w:r>
+      <w:r>
+        <w:rPr>
+          <w:sz w:val="27"/>
+          <w:szCs w:val="27"/>
+          <w:highlight w:val="white"/>
+          <w:rtl w:val="0"/>
+        </w:rPr>
+        <w:t xml:space="preserve">Basado en .Net Framework. Creada por los mismos que NUnit , donde el objetivo era crear un mejor framework que AGREGAR features(características) al NUnit framework.</w:t>
+      </w:r>
+    </w:p>
+    <w:p>
+      <w:pPr>
+        <w:rPr>
+          <w:sz w:val="27"/>
+          <w:szCs w:val="27"/>
+          <w:highlight w:val="white"/>
+        </w:rPr>
+      </w:pPr>
+      <w:r>
+        <w:rPr>
+          <w:rtl w:val="0"/>
+        </w:rPr>
+      </w:r>
+    </w:p>
+    <w:p>
+      <w:pPr>
+        <w:rPr>
+          <w:sz w:val="27"/>
+          <w:szCs w:val="27"/>
+          <w:highlight w:val="white"/>
+        </w:rPr>
+      </w:pPr>
+      <w:r>
+        <w:rPr>
+          <w:sz w:val="27"/>
+          <w:szCs w:val="27"/>
+          <w:highlight w:val="white"/>
+          <w:rtl w:val="0"/>
+        </w:rPr>
+        <w:t xml:space="preserve">xUnit esta enfocada en la comunidad. </w:t>
+      </w:r>
+    </w:p>
+    <w:p>
+      <w:pPr>
+        <w:rPr>
+          <w:sz w:val="27"/>
+          <w:szCs w:val="27"/>
+          <w:highlight w:val="white"/>
+        </w:rPr>
+      </w:pPr>
+      <w:r>
+        <w:rPr>
+          <w:rtl w:val="0"/>
+        </w:rPr>
+      </w:r>
+    </w:p>
+    <w:p>
+      <w:pPr>
+        <w:rPr>
+          <w:sz w:val="27"/>
+          <w:szCs w:val="27"/>
+          <w:highlight w:val="white"/>
+        </w:rPr>
+      </w:pPr>
+      <w:r>
+        <w:rPr>
+          <w:sz w:val="27"/>
+          <w:szCs w:val="27"/>
+          <w:highlight w:val="white"/>
+          <w:rtl w:val="0"/>
+        </w:rPr>
+        <w:t xml:space="preserve">Razones por las cuales decidieron arrancar desde cero: </w:t>
+      </w:r>
+    </w:p>
+    <w:p>
+      <w:pPr>
+        <w:numPr>
+          <w:ilvl w:val="0"/>
+          <w:numId w:val="2"/>
+        </w:numPr>
+        <w:ind w:left="720" w:hanging="360"/>
+        <w:rPr>
+          <w:sz w:val="27"/>
+          <w:szCs w:val="27"/>
+          <w:highlight w:val="white"/>
+          <w:u w:val="none"/>
+        </w:rPr>
+      </w:pPr>
+      <w:r>
+        <w:rPr>
+          <w:sz w:val="27"/>
+          <w:szCs w:val="27"/>
+          <w:highlight w:val="white"/>
+          <w:rtl w:val="0"/>
+        </w:rPr>
+        <w:t xml:space="preserve">Tags no son mas usados. </w:t>
+      </w:r>
+    </w:p>
+    <w:p>
+      <w:pPr>
+        <w:numPr>
+          <w:ilvl w:val="0"/>
+          <w:numId w:val="2"/>
+        </w:numPr>
+        <w:ind w:left="720" w:hanging="360"/>
+        <w:rPr>
+          <w:sz w:val="27"/>
+          <w:szCs w:val="27"/>
+          <w:highlight w:val="white"/>
+          <w:u w:val="none"/>
+        </w:rPr>
+      </w:pPr>
+      <w:r>
+        <w:rPr>
+          <w:sz w:val="27"/>
+          <w:szCs w:val="27"/>
+          <w:highlight w:val="white"/>
+          <w:rtl w:val="0"/>
+        </w:rPr>
+        <w:t xml:space="preserve">Attributes como </w:t>
+      </w:r>
+      <w:r>
+        <w:rPr>
+          <w:strike w:val="1"/>
+          <w:sz w:val="27"/>
+          <w:szCs w:val="27"/>
+          <w:highlight w:val="white"/>
+          <w:rtl w:val="0"/>
+        </w:rPr>
+        <w:t xml:space="preserve">[setup][tearDown] </w:t>
+      </w:r>
+      <w:r>
+        <w:rPr>
+          <w:sz w:val="27"/>
+          <w:szCs w:val="27"/>
+          <w:highlight w:val="white"/>
+          <w:rtl w:val="0"/>
+        </w:rPr>
+        <w:t xml:space="preserve">No se utilizan mas, para darle mas optimización al codigo. </w:t>
+      </w:r>
+    </w:p>
+    <w:p>
+      <w:pPr>
+        <w:numPr>
+          <w:ilvl w:val="0"/>
+          <w:numId w:val="2"/>
+        </w:numPr>
+        <w:ind w:left="720" w:hanging="360"/>
+        <w:rPr>
+          <w:sz w:val="27"/>
+          <w:szCs w:val="27"/>
+          <w:highlight w:val="white"/>
+          <w:u w:val="none"/>
+        </w:rPr>
+      </w:pPr>
+      <w:r>
+        <w:rPr>
+          <w:sz w:val="27"/>
+          <w:szCs w:val="27"/>
+          <w:highlight w:val="white"/>
+          <w:rtl w:val="0"/>
+        </w:rPr>
+        <w:t xml:space="preserve">Para inicialización, constructor of test class es usado, Utilizan interfaces. esto también cubre mucho escribir cleaner tests. Esto hace que C# unit testing framework sea una mejor opción cuando se tiene</w:t>
+      </w:r>
+      <w:commentRangeStart w:id="0"/>
+      <w:r>
+        <w:rPr>
+          <w:sz w:val="27"/>
+          <w:szCs w:val="27"/>
+          <w:highlight w:val="white"/>
+          <w:rtl w:val="0"/>
+        </w:rPr>
+        <w:t xml:space="preserve"> </w:t>
+      </w:r>
+      <w:r>
+        <w:rPr>
+          <w:b w:val="1"/>
+          <w:sz w:val="27"/>
+          <w:szCs w:val="27"/>
+          <w:highlight w:val="white"/>
+          <w:rtl w:val="0"/>
+        </w:rPr>
+        <w:t xml:space="preserve">SELENIUM AUTOMATION TESTING</w:t>
+      </w:r>
+      <w:commentRangeEnd w:id="0"/>
+      <w:r>
+        <w:commentReference w:id="0"/>
+      </w:r>
+      <w:r>
+        <w:rPr>
+          <w:b w:val="1"/>
+          <w:sz w:val="27"/>
+          <w:szCs w:val="27"/>
+          <w:highlight w:val="white"/>
+          <w:rtl w:val="0"/>
+        </w:rPr>
+        <w:t xml:space="preserve"> </w:t>
+      </w:r>
+      <w:r>
+        <w:rPr>
+          <w:sz w:val="27"/>
+          <w:szCs w:val="27"/>
+          <w:highlight w:val="white"/>
+          <w:rtl w:val="0"/>
+        </w:rPr>
+        <w:t xml:space="preserve">asi como mas robusto y extensible (como mas lleno y amplio quiere decir) </w:t>
+      </w:r>
+    </w:p>
+    <w:p>
+      <w:pPr>
+        <w:numPr>
+          <w:ilvl w:val="0"/>
+          <w:numId w:val="2"/>
+        </w:numPr>
+        <w:ind w:left="720" w:hanging="360"/>
+        <w:rPr>
+          <w:sz w:val="27"/>
+          <w:szCs w:val="27"/>
+          <w:highlight w:val="white"/>
+          <w:u w:val="none"/>
+        </w:rPr>
+      </w:pPr>
+      <w:r>
+        <w:rPr>
+          <w:sz w:val="27"/>
+          <w:szCs w:val="27"/>
+          <w:highlight w:val="white"/>
+          <w:rtl w:val="0"/>
+        </w:rPr>
+        <w:t xml:space="preserve">La gran diferencia entre NUnit, XUnit y MSTest , es que XUnit es mas extensible (o mas amplio) </w:t>
+      </w:r>
+    </w:p>
+    <w:p>
+      <w:pPr>
+        <w:numPr>
+          <w:ilvl w:val="0"/>
+          <w:numId w:val="2"/>
+        </w:numPr>
+        <w:ind w:left="720" w:hanging="360"/>
+        <w:rPr>
+          <w:sz w:val="27"/>
+          <w:szCs w:val="27"/>
+          <w:highlight w:val="white"/>
+          <w:u w:val="none"/>
+        </w:rPr>
+      </w:pPr>
+      <w:r>
+        <w:rPr>
+          <w:sz w:val="27"/>
+          <w:szCs w:val="27"/>
+          <w:highlight w:val="white"/>
+          <w:rtl w:val="0"/>
+        </w:rPr>
+        <w:t xml:space="preserve">“The [Fact] attribute is used instead of [Test] attribute. Non-parameterized tests are implemented under the [Fact] attribute, whereas the [Theory] attribute is used if you plan to use parameterized tests.”</w:t>
+      </w:r>
+    </w:p>
+    <w:p>
+      <w:pPr>
+        <w:numPr>
+          <w:ilvl w:val="0"/>
+          <w:numId w:val="2"/>
+        </w:numPr>
+        <w:ind w:left="720" w:hanging="360"/>
+        <w:rPr>
+          <w:sz w:val="27"/>
+          <w:szCs w:val="27"/>
+          <w:highlight w:val="white"/>
+          <w:u w:val="none"/>
+        </w:rPr>
+      </w:pPr>
+      <w:r>
+        <w:rPr>
+          <w:sz w:val="27"/>
+          <w:szCs w:val="27"/>
+          <w:highlight w:val="white"/>
+          <w:rtl w:val="0"/>
+        </w:rPr>
+        <w:t xml:space="preserve">In NUnit and MSTest, la clase que contiene el test esta debajo de [testclass] attribute. Como no era muy robusto </w:t>
+      </w:r>
+    </w:p>
+    <w:p>
+      <w:pPr>
+        <w:rPr>
+          <w:sz w:val="27"/>
+          <w:szCs w:val="27"/>
+          <w:highlight w:val="white"/>
+        </w:rPr>
+      </w:pPr>
+      <w:r>
+        <w:rPr>
+          <w:rtl w:val="0"/>
+        </w:rPr>
+      </w:r>
+    </w:p>
+    <w:p>
+      <w:pPr>
+        <w:numPr>
+          <w:ilvl w:val="0"/>
+          <w:numId w:val="3"/>
+        </w:numPr>
+        <w:ind w:left="720" w:hanging="360"/>
+        <w:rPr>
+          <w:sz w:val="27"/>
+          <w:szCs w:val="27"/>
+          <w:highlight w:val="white"/>
+          <w:u w:val="none"/>
+        </w:rPr>
+      </w:pPr>
+      <w:r>
+        <w:rPr>
+          <w:sz w:val="27"/>
+          <w:szCs w:val="27"/>
+          <w:highlight w:val="white"/>
+          <w:rtl w:val="0"/>
+        </w:rPr>
+        <w:t xml:space="preserve">Hay una lista de attributes/annotations mas usadas. </w:t>
+      </w:r>
+    </w:p>
+    <w:p>
+      <w:pPr>
+        <w:rPr>
+          <w:sz w:val="27"/>
+          <w:szCs w:val="27"/>
+          <w:highlight w:val="white"/>
+        </w:rPr>
+      </w:pPr>
+      <w:r>
+        <w:rPr>
+          <w:rtl w:val="0"/>
+        </w:rPr>
+      </w:r>
+    </w:p>
+    <w:p>
+      <w:pPr>
+        <w:rPr>
+          <w:b w:val="1"/>
+          <w:sz w:val="27"/>
+          <w:szCs w:val="27"/>
+          <w:highlight w:val="white"/>
+          <w:u w:val="single"/>
+        </w:rPr>
+      </w:pPr>
+      <w:r>
+        <w:rPr>
+          <w:b w:val="1"/>
+          <w:sz w:val="27"/>
+          <w:szCs w:val="27"/>
+          <w:highlight w:val="white"/>
+          <w:u w:val="single"/>
+          <w:rtl w:val="0"/>
+        </w:rPr>
+        <w:t xml:space="preserve">MSTest:</w:t>
+      </w:r>
+    </w:p>
+    <w:p>
+      <w:pPr>
+        <w:rPr>
+          <w:sz w:val="27"/>
+          <w:szCs w:val="27"/>
+          <w:highlight w:val="white"/>
+          <w:u w:val="single"/>
+        </w:rPr>
+      </w:pPr>
+      <w:r>
+        <w:rPr>
+          <w:rtl w:val="0"/>
+        </w:rPr>
+      </w:r>
+    </w:p>
+    <w:p>
+      <w:pPr>
+        <w:ind w:left="0" w:firstLine="0"/>
+        <w:rPr>
+          <w:sz w:val="27"/>
+          <w:szCs w:val="27"/>
+          <w:highlight w:val="white"/>
+        </w:rPr>
+      </w:pPr>
+      <w:r>
+        <w:rPr>
+          <w:sz w:val="27"/>
+          <w:szCs w:val="27"/>
+          <w:highlight w:val="white"/>
+          <w:rtl w:val="0"/>
+        </w:rPr>
+        <w:t xml:space="preserve">Viene por defecto que esta integrada con Visual Studio. La version inicial de MSTest (V1) no era una </w:t>
+      </w:r>
+      <w:commentRangeStart w:id="1"/>
+      <w:commentRangeStart w:id="2"/>
+      <w:commentRangeStart w:id="3"/>
+      <w:commentRangeStart w:id="4"/>
+      <w:r>
+        <w:rPr>
+          <w:sz w:val="27"/>
+          <w:szCs w:val="27"/>
+          <w:highlight w:val="white"/>
+          <w:rtl w:val="0"/>
+        </w:rPr>
+        <w:t xml:space="preserve">opensource</w:t>
+      </w:r>
+      <w:commentRangeEnd w:id="1"/>
+      <w:r>
+        <w:commentReference w:id="1"/>
+      </w:r>
+      <w:commentRangeEnd w:id="2"/>
+      <w:r>
+        <w:commentReference w:id="2"/>
+      </w:r>
+      <w:commentRangeEnd w:id="3"/>
+      <w:r>
+        <w:commentReference w:id="3"/>
+      </w:r>
+      <w:commentRangeEnd w:id="4"/>
+      <w:r>
+        <w:commentReference w:id="4"/>
+      </w:r>
+      <w:r>
+        <w:rPr>
+          <w:sz w:val="27"/>
+          <w:szCs w:val="27"/>
+          <w:highlight w:val="white"/>
+          <w:rtl w:val="0"/>
+        </w:rPr>
+        <w:t xml:space="preserve"> pero la V2 de MSTest si, esta era hosteada en GitHub(la cuál esta mas para repositorios)  . También podía ser usada para “</w:t>
+      </w:r>
+      <w:commentRangeStart w:id="5"/>
+      <w:commentRangeStart w:id="6"/>
+      <w:commentRangeStart w:id="7"/>
+      <w:r>
+        <w:rPr>
+          <w:sz w:val="27"/>
+          <w:szCs w:val="27"/>
+          <w:highlight w:val="white"/>
+          <w:rtl w:val="0"/>
+        </w:rPr>
+        <w:t xml:space="preserve">data driven testing</w:t>
+      </w:r>
+      <w:commentRangeEnd w:id="5"/>
+      <w:r>
+        <w:commentReference w:id="5"/>
+      </w:r>
+      <w:commentRangeEnd w:id="6"/>
+      <w:r>
+        <w:commentReference w:id="6"/>
+      </w:r>
+      <w:commentRangeEnd w:id="7"/>
+      <w:r>
+        <w:commentReference w:id="7"/>
+      </w:r>
+      <w:r>
+        <w:rPr>
+          <w:sz w:val="27"/>
+          <w:szCs w:val="27"/>
+          <w:highlight w:val="white"/>
+          <w:rtl w:val="0"/>
+        </w:rPr>
+        <w:t xml:space="preserve">”. </w:t>
+      </w:r>
+    </w:p>
+    <w:p>
+      <w:pPr>
+        <w:ind w:left="0" w:firstLine="0"/>
+        <w:rPr>
+          <w:sz w:val="27"/>
+          <w:szCs w:val="27"/>
+          <w:highlight w:val="white"/>
+        </w:rPr>
+      </w:pPr>
+      <w:r>
+        <w:rPr>
+          <w:rtl w:val="0"/>
+        </w:rPr>
+      </w:r>
+    </w:p>
+    <w:p>
+      <w:pPr>
+        <w:ind w:left="0" w:firstLine="0"/>
+        <w:rPr>
+          <w:sz w:val="27"/>
+          <w:szCs w:val="27"/>
+          <w:highlight w:val="white"/>
+        </w:rPr>
+      </w:pPr>
+      <w:r>
+        <w:rPr>
+          <w:sz w:val="27"/>
+          <w:szCs w:val="27"/>
+          <w:highlight w:val="white"/>
+          <w:rtl w:val="0"/>
+        </w:rPr>
+        <w:t xml:space="preserve">MSTest V2 tiene multiplataforma y ademas puede ser </w:t>
+      </w:r>
+      <w:commentRangeStart w:id="8"/>
+      <w:r>
+        <w:rPr>
+          <w:sz w:val="27"/>
+          <w:szCs w:val="27"/>
+          <w:highlight w:val="white"/>
+          <w:rtl w:val="0"/>
+        </w:rPr>
+        <w:t xml:space="preserve">extendida</w:t>
+      </w:r>
+      <w:commentRangeEnd w:id="8"/>
+      <w:r>
+        <w:commentReference w:id="8"/>
+      </w:r>
+      <w:r>
+        <w:rPr>
+          <w:sz w:val="27"/>
+          <w:szCs w:val="27"/>
+          <w:highlight w:val="white"/>
+          <w:rtl w:val="0"/>
+        </w:rPr>
+        <w:t xml:space="preserve"> usando custom test attributes y custom </w:t>
+      </w:r>
+      <w:commentRangeStart w:id="9"/>
+      <w:r>
+        <w:rPr>
+          <w:sz w:val="27"/>
+          <w:szCs w:val="27"/>
+          <w:highlight w:val="white"/>
+          <w:rtl w:val="0"/>
+        </w:rPr>
+        <w:t xml:space="preserve">asserts</w:t>
+      </w:r>
+      <w:commentRangeEnd w:id="9"/>
+      <w:r>
+        <w:commentReference w:id="9"/>
+      </w:r>
+      <w:r>
+        <w:rPr>
+          <w:sz w:val="27"/>
+          <w:szCs w:val="27"/>
+          <w:highlight w:val="white"/>
+          <w:rtl w:val="0"/>
+        </w:rPr>
+        <w:t xml:space="preserve">. </w:t>
+      </w:r>
+    </w:p>
+    <w:p>
+      <w:pPr>
+        <w:ind w:left="0" w:firstLine="0"/>
+        <w:rPr>
+          <w:sz w:val="27"/>
+          <w:szCs w:val="27"/>
+          <w:highlight w:val="white"/>
+        </w:rPr>
+      </w:pPr>
+      <w:r>
+        <w:rPr>
+          <w:rtl w:val="0"/>
+        </w:rPr>
+      </w:r>
+    </w:p>
+    <w:p>
+      <w:pPr>
+        <w:ind w:left="0" w:firstLine="0"/>
+        <w:rPr>
+          <w:sz w:val="27"/>
+          <w:szCs w:val="27"/>
+          <w:highlight w:val="white"/>
+        </w:rPr>
+      </w:pPr>
+      <w:r>
+        <w:rPr>
+          <w:sz w:val="27"/>
+          <w:szCs w:val="27"/>
+          <w:highlight w:val="white"/>
+          <w:rtl w:val="0"/>
+        </w:rPr>
+        <w:t xml:space="preserve">Paso de ser un “in box” testing framework a ser un framework que gano mas amplitud en adopcion por los desarrolladores de la comunidad, </w:t>
+      </w:r>
+    </w:p>
+    <w:p>
+      <w:pPr>
+        <w:ind w:left="0" w:firstLine="0"/>
+        <w:rPr>
+          <w:sz w:val="27"/>
+          <w:szCs w:val="27"/>
+          <w:highlight w:val="white"/>
+        </w:rPr>
+      </w:pPr>
+      <w:r>
+        <w:rPr>
+          <w:rtl w:val="0"/>
+        </w:rPr>
+      </w:r>
+    </w:p>
+    <w:p>
+      <w:pPr>
+        <w:ind w:left="0" w:firstLine="0"/>
+        <w:rPr>
+          <w:sz w:val="27"/>
+          <w:szCs w:val="27"/>
+          <w:highlight w:val="white"/>
+        </w:rPr>
+      </w:pPr>
+      <w:r>
+        <w:rPr>
+          <w:rtl w:val="0"/>
+        </w:rPr>
+      </w:r>
+    </w:p>
+    <w:p>
+      <w:pPr>
+        <w:ind w:left="0" w:firstLine="0"/>
+        <w:rPr>
+          <w:sz w:val="27"/>
+          <w:szCs w:val="27"/>
+          <w:highlight w:val="white"/>
+        </w:rPr>
+      </w:pPr>
+      <w:r>
+        <w:rPr>
+          <w:sz w:val="27"/>
+          <w:szCs w:val="27"/>
+          <w:highlight w:val="white"/>
+          <w:rtl w:val="0"/>
+        </w:rPr>
+        <w:t xml:space="preserve">-----------------------------------------------------------------------------------------</w:t>
+      </w:r>
+    </w:p>
+    <w:p>
+      <w:pPr>
+        <w:ind w:left="0" w:firstLine="0"/>
+        <w:rPr>
+          <w:sz w:val="27"/>
+          <w:szCs w:val="27"/>
+          <w:highlight w:val="white"/>
+        </w:rPr>
+      </w:pPr>
+      <w:r>
+        <w:rPr>
+          <w:sz w:val="27"/>
+          <w:szCs w:val="27"/>
+          <w:highlight w:val="white"/>
+          <w:rtl w:val="0"/>
+        </w:rPr>
+        <w:t xml:space="preserve">XUnit mejor para los test ya que hace que no haya tanta dependencia por su reutilización ya que inicializa, ejecuta y descarta</w:t>
+      </w:r>
+    </w:p>
+    <w:p>
+      <w:pPr>
+        <w:ind w:left="0" w:firstLine="0"/>
+        <w:rPr>
+          <w:sz w:val="27"/>
+          <w:szCs w:val="27"/>
+          <w:highlight w:val="white"/>
+        </w:rPr>
+      </w:pPr>
+      <w:r>
+        <w:rPr>
+          <w:rtl w:val="0"/>
+        </w:rPr>
+      </w:r>
+    </w:p>
+    <w:p>
+      <w:pPr>
+        <w:ind w:left="0" w:firstLine="0"/>
+        <w:rPr>
+          <w:sz w:val="27"/>
+          <w:szCs w:val="27"/>
+          <w:highlight w:val="white"/>
+        </w:rPr>
+      </w:pPr>
+      <w:r>
+        <w:rPr>
+          <w:sz w:val="27"/>
+          <w:szCs w:val="27"/>
+          <w:highlight w:val="white"/>
+          <w:rtl w:val="0"/>
+        </w:rPr>
+        <w:t xml:space="preserve">MSTest orientado a los programadores junior (corre con la ventaja de que esta integrado en visual studio) </w:t>
+      </w:r>
+    </w:p>
+    <w:p>
+      <w:pPr>
+        <w:ind w:left="0" w:firstLine="0"/>
+        <w:rPr>
+          <w:sz w:val="27"/>
+          <w:szCs w:val="27"/>
+          <w:highlight w:val="white"/>
+        </w:rPr>
+      </w:pPr>
+      <w:r>
+        <w:rPr>
+          <w:rtl w:val="0"/>
+        </w:rPr>
+      </w:r>
+    </w:p>
+    <w:p>
+      <w:pPr>
+        <w:ind w:left="0" w:firstLine="0"/>
+        <w:rPr>
+          <w:sz w:val="27"/>
+          <w:szCs w:val="27"/>
+          <w:highlight w:val="white"/>
+        </w:rPr>
+      </w:pPr>
+      <w:r>
+        <w:rPr>
+          <w:sz w:val="27"/>
+          <w:szCs w:val="27"/>
+          <w:highlight w:val="white"/>
+          <w:rtl w:val="0"/>
+        </w:rPr>
+        <w:t xml:space="preserve">XUnit te desprende de tener que hacer todo estructurado </w:t>
+      </w:r>
+    </w:p>
+    <w:p>
+      <w:pPr>
+        <w:ind w:left="0" w:firstLine="0"/>
+        <w:rPr>
+          <w:sz w:val="27"/>
+          <w:szCs w:val="27"/>
+          <w:highlight w:val="white"/>
+        </w:rPr>
+      </w:pPr>
+      <w:r>
+        <w:rPr>
+          <w:rtl w:val="0"/>
+        </w:rPr>
+      </w:r>
+    </w:p>
+    <w:p>
+      <w:pPr>
+        <w:ind w:left="0" w:firstLine="0"/>
+        <w:rPr>
+          <w:sz w:val="27"/>
+          <w:szCs w:val="27"/>
+          <w:highlight w:val="white"/>
+        </w:rPr>
+      </w:pPr>
+      <w:r>
+        <w:rPr>
+          <w:rtl w:val="0"/>
+        </w:rPr>
+      </w:r>
+    </w:p>
+    <w:p>
+      <w:pPr>
+        <w:ind w:left="0" w:firstLine="0"/>
+        <w:rPr>
+          <w:sz w:val="27"/>
+          <w:szCs w:val="27"/>
+          <w:highlight w:val="white"/>
+        </w:rPr>
+      </w:pPr>
+      <w:r>
+        <w:rPr>
+          <w:rtl w:val="0"/>
+        </w:rPr>
+      </w:r>
+    </w:p>
+    <w:p>
+      <w:pPr>
+        <w:ind w:left="0" w:firstLine="0"/>
+        <w:rPr>
+          <w:sz w:val="27"/>
+          <w:szCs w:val="27"/>
+          <w:highlight w:val="white"/>
+        </w:rPr>
+      </w:pPr>
+      <w:r>
+        <w:rPr>
+          <w:rtl w:val="0"/>
+        </w:rPr>
+      </w:r>
+    </w:p>
+    <w:p>
+      <w:pPr>
+        <w:ind w:left="0" w:firstLine="0"/>
+        <w:rPr>
+          <w:sz w:val="27"/>
+          <w:szCs w:val="27"/>
+          <w:highlight w:val="white"/>
+        </w:rPr>
+      </w:pPr>
+      <w:r>
+        <w:rPr>
+          <w:sz w:val="27"/>
+          <w:szCs w:val="27"/>
+          <w:highlight w:val="white"/>
+          <w:rtl w:val="0"/>
+        </w:rPr>
+        <w:t xml:space="preserve">::::::::::::::::::::::::::::::</w:t>
+      </w:r>
+    </w:p>
+    <w:p>
+      <w:pPr>
+        <w:ind w:left="0" w:firstLine="0"/>
+        <w:rPr>
+          <w:sz w:val="27"/>
+          <w:szCs w:val="27"/>
+          <w:highlight w:val="white"/>
+        </w:rPr>
+      </w:pPr>
+      <w:r>
+        <w:rPr>
+          <w:sz w:val="27"/>
+          <w:szCs w:val="27"/>
+          <w:highlight w:val="white"/>
+          <w:rtl w:val="0"/>
+        </w:rPr>
+        <w:t xml:space="preserve">para MSTEST ver link de esta pagina (y con esto me apoyo para el ejemplo) </w:t>
+      </w:r>
+      <w:hyperlink r:id="rId11">
+        <w:r>
+          <w:rPr>
+            <w:color w:val="1155cc"/>
+            <w:sz w:val="27"/>
+            <w:szCs w:val="27"/>
+            <w:highlight w:val="white"/>
+            <w:u w:val="single"/>
+            <w:rtl w:val="0"/>
+          </w:rPr>
+          <w:t xml:space="preserve">https://www.genbeta.com/desarrollo/ms-test-el-framework-de-test-de-visual-studio-2010</w:t>
+        </w:r>
+      </w:hyperlink>
+      <w:r>
+        <w:rPr>
+          <w:rtl w:val="0"/>
+        </w:rPr>
+      </w:r>
+    </w:p>
+    <w:p>
+      <w:pPr>
+        <w:ind w:left="0" w:firstLine="0"/>
+        <w:rPr>
+          <w:sz w:val="27"/>
+          <w:szCs w:val="27"/>
+          <w:highlight w:val="white"/>
+        </w:rPr>
+      </w:pPr>
+      <w:r>
+        <w:rPr>
+          <w:rtl w:val="0"/>
+        </w:rPr>
+      </w:r>
+    </w:p>
+    <w:p>
+      <w:pPr>
+        <w:ind w:left="0" w:firstLine="0"/>
+        <w:rPr>
+          <w:sz w:val="27"/>
+          <w:szCs w:val="27"/>
+          <w:highlight w:val="white"/>
+        </w:rPr>
+      </w:pPr>
+      <w:hyperlink r:id="rId12">
+        <w:r>
+          <w:rPr>
+            <w:color w:val="1155cc"/>
+            <w:sz w:val="27"/>
+            <w:szCs w:val="27"/>
+            <w:highlight w:val="white"/>
+            <w:u w:val="single"/>
+            <w:rtl w:val="0"/>
+          </w:rPr>
+          <w:t xml:space="preserve">https://www.lambdatest.com/blog/most-complete-mstest-framework-tutorial-using-net-core-2/</w:t>
+        </w:r>
+      </w:hyperlink>
       <w:r>
         <w:rPr>
           <w:rtl w:val="0"/>
@@ -2419,6 +3039,511 @@
 </w:document>
 </file>
 
+<file path=word/comments.xml><?xml version="1.0" encoding="utf-8"?>
+<w:comments xmlns:mc="http://schemas.openxmlformats.org/markup-compatibility/2006" xmlns:o="urn:schemas-microsoft-com:office:office" xmlns:r="http://schemas.openxmlformats.org/officeDocument/2006/relationships" xmlns:m="http://schemas.openxmlformats.org/officeDocument/2006/math" xmlns:v="urn:schemas-microsoft-com:vml" xmlns:wp="http://schemas.openxmlformats.org/drawingml/2006/wordprocessingDrawing" xmlns:w10="urn:schemas-microsoft-com:office:word" xmlns:w="http://schemas.openxmlformats.org/wordprocessingml/2006/main" xmlns:wne="http://schemas.microsoft.com/office/word/2006/wordml" xmlns:sl="http://schemas.openxmlformats.org/schemaLibrary/2006/main" xmlns:a="http://schemas.openxmlformats.org/drawingml/2006/main" xmlns:pic="http://schemas.openxmlformats.org/drawingml/2006/picture" xmlns:c="http://schemas.openxmlformats.org/drawingml/2006/chart" xmlns:lc="http://schemas.openxmlformats.org/drawingml/2006/lockedCanvas" xmlns:dgm="http://schemas.openxmlformats.org/drawingml/2006/diagram" xmlns:wps="http://schemas.microsoft.com/office/word/2010/wordprocessingShape" xmlns:wpg="http://schemas.microsoft.com/office/word/2010/wordprocessingGroup" xmlns:w14="http://schemas.microsoft.com/office/word/2010/wordml" xmlns:w15="http://schemas.microsoft.com/office/word/2012/wordml">
+  <w:comment w:author="Rafael Trucco" w:id="8" w:date="2021-05-19T22:05:58Z">
+    <w:p>
+      <w:pPr>
+        <w:keepNext w:val="0"/>
+        <w:keepLines w:val="0"/>
+        <w:widowControl w:val="0"/>
+        <w:pBdr>
+          <w:top w:space="0" w:sz="0" w:val="nil"/>
+          <w:left w:space="0" w:sz="0" w:val="nil"/>
+          <w:bottom w:space="0" w:sz="0" w:val="nil"/>
+          <w:right w:space="0" w:sz="0" w:val="nil"/>
+          <w:between w:space="0" w:sz="0" w:val="nil"/>
+        </w:pBdr>
+        <w:shd w:fill="auto" w:val="clear"/>
+        <w:spacing w:after="0" w:before="0" w:line="240" w:lineRule="auto"/>
+        <w:ind w:left="0" w:right="0" w:firstLine="0"/>
+        <w:jc w:val="left"/>
+        <w:rPr>
+          <w:rFonts w:ascii="Arial" w:cs="Arial" w:eastAsia="Arial" w:hAnsi="Arial"/>
+          <w:b w:val="0"/>
+          <w:i w:val="0"/>
+          <w:smallCaps w:val="0"/>
+          <w:strike w:val="0"/>
+          <w:color w:val="000000"/>
+          <w:sz w:val="22"/>
+          <w:szCs w:val="22"/>
+          <w:u w:val="none"/>
+          <w:shd w:fill="auto" w:val="clear"/>
+          <w:vertAlign w:val="baseline"/>
+        </w:rPr>
+      </w:pPr>
+      <w:r>
+        <w:rPr>
+          <w:rFonts w:ascii="Arial" w:cs="Arial" w:eastAsia="Arial" w:hAnsi="Arial"/>
+          <w:b w:val="0"/>
+          <w:i w:val="0"/>
+          <w:smallCaps w:val="0"/>
+          <w:strike w:val="0"/>
+          <w:color w:val="000000"/>
+          <w:sz w:val="22"/>
+          <w:szCs w:val="22"/>
+          <w:u w:val="none"/>
+          <w:shd w:fill="auto" w:val="clear"/>
+          <w:vertAlign w:val="baseline"/>
+          <w:rtl w:val="0"/>
+        </w:rPr>
+        <w:t xml:space="preserve">Mientras menos tags tiene, mas extensible es</w:t>
+      </w:r>
+    </w:p>
+  </w:comment>
+  <w:comment w:author="Rafael Trucco" w:id="9" w:date="2021-05-19T22:05:26Z">
+    <w:p>
+      <w:pPr>
+        <w:keepNext w:val="0"/>
+        <w:keepLines w:val="0"/>
+        <w:widowControl w:val="0"/>
+        <w:pBdr>
+          <w:top w:space="0" w:sz="0" w:val="nil"/>
+          <w:left w:space="0" w:sz="0" w:val="nil"/>
+          <w:bottom w:space="0" w:sz="0" w:val="nil"/>
+          <w:right w:space="0" w:sz="0" w:val="nil"/>
+          <w:between w:space="0" w:sz="0" w:val="nil"/>
+        </w:pBdr>
+        <w:shd w:fill="auto" w:val="clear"/>
+        <w:spacing w:after="0" w:before="0" w:line="240" w:lineRule="auto"/>
+        <w:ind w:left="0" w:right="0" w:firstLine="0"/>
+        <w:jc w:val="left"/>
+        <w:rPr>
+          <w:rFonts w:ascii="Arial" w:cs="Arial" w:eastAsia="Arial" w:hAnsi="Arial"/>
+          <w:b w:val="0"/>
+          <w:i w:val="0"/>
+          <w:smallCaps w:val="0"/>
+          <w:strike w:val="0"/>
+          <w:color w:val="000000"/>
+          <w:sz w:val="22"/>
+          <w:szCs w:val="22"/>
+          <w:u w:val="none"/>
+          <w:shd w:fill="auto" w:val="clear"/>
+          <w:vertAlign w:val="baseline"/>
+        </w:rPr>
+      </w:pPr>
+      <w:r>
+        <w:rPr>
+          <w:rFonts w:ascii="Arial" w:cs="Arial" w:eastAsia="Arial" w:hAnsi="Arial"/>
+          <w:b w:val="0"/>
+          <w:i w:val="0"/>
+          <w:smallCaps w:val="0"/>
+          <w:strike w:val="0"/>
+          <w:color w:val="000000"/>
+          <w:sz w:val="22"/>
+          <w:szCs w:val="22"/>
+          <w:u w:val="none"/>
+          <w:shd w:fill="auto" w:val="clear"/>
+          <w:vertAlign w:val="baseline"/>
+          <w:rtl w:val="0"/>
+        </w:rPr>
+        <w:t xml:space="preserve">afirmar</w:t>
+      </w:r>
+    </w:p>
+  </w:comment>
+  <w:comment w:author="Rafael Trucco" w:id="0" w:date="2021-05-19T21:40:38Z">
+    <w:p>
+      <w:pPr>
+        <w:keepNext w:val="0"/>
+        <w:keepLines w:val="0"/>
+        <w:widowControl w:val="0"/>
+        <w:pBdr>
+          <w:top w:space="0" w:sz="0" w:val="nil"/>
+          <w:left w:space="0" w:sz="0" w:val="nil"/>
+          <w:bottom w:space="0" w:sz="0" w:val="nil"/>
+          <w:right w:space="0" w:sz="0" w:val="nil"/>
+          <w:between w:space="0" w:sz="0" w:val="nil"/>
+        </w:pBdr>
+        <w:shd w:fill="auto" w:val="clear"/>
+        <w:spacing w:after="0" w:before="0" w:line="240" w:lineRule="auto"/>
+        <w:ind w:left="0" w:right="0" w:firstLine="0"/>
+        <w:jc w:val="left"/>
+        <w:rPr>
+          <w:rFonts w:ascii="Arial" w:cs="Arial" w:eastAsia="Arial" w:hAnsi="Arial"/>
+          <w:b w:val="0"/>
+          <w:i w:val="0"/>
+          <w:smallCaps w:val="0"/>
+          <w:strike w:val="0"/>
+          <w:color w:val="000000"/>
+          <w:sz w:val="22"/>
+          <w:szCs w:val="22"/>
+          <w:u w:val="none"/>
+          <w:shd w:fill="auto" w:val="clear"/>
+          <w:vertAlign w:val="baseline"/>
+        </w:rPr>
+      </w:pPr>
+      <w:r>
+        <w:rPr>
+          <w:rFonts w:ascii="Arial" w:cs="Arial" w:eastAsia="Arial" w:hAnsi="Arial"/>
+          <w:b w:val="0"/>
+          <w:i w:val="0"/>
+          <w:smallCaps w:val="0"/>
+          <w:strike w:val="0"/>
+          <w:color w:val="000000"/>
+          <w:sz w:val="22"/>
+          <w:szCs w:val="22"/>
+          <w:u w:val="none"/>
+          <w:shd w:fill="auto" w:val="clear"/>
+          <w:vertAlign w:val="baseline"/>
+          <w:rtl w:val="0"/>
+        </w:rPr>
+        <w:t xml:space="preserve">Selenium es otro framework (como el .NET)</w:t>
+      </w:r>
+    </w:p>
+  </w:comment>
+  <w:comment w:author="Rafael Trucco" w:id="1" w:date="2021-05-19T21:56:28Z">
+    <w:p>
+      <w:pPr>
+        <w:keepNext w:val="0"/>
+        <w:keepLines w:val="0"/>
+        <w:widowControl w:val="0"/>
+        <w:pBdr>
+          <w:top w:space="0" w:sz="0" w:val="nil"/>
+          <w:left w:space="0" w:sz="0" w:val="nil"/>
+          <w:bottom w:space="0" w:sz="0" w:val="nil"/>
+          <w:right w:space="0" w:sz="0" w:val="nil"/>
+          <w:between w:space="0" w:sz="0" w:val="nil"/>
+        </w:pBdr>
+        <w:shd w:fill="auto" w:val="clear"/>
+        <w:spacing w:after="0" w:before="0" w:line="240" w:lineRule="auto"/>
+        <w:ind w:left="0" w:right="0" w:firstLine="0"/>
+        <w:jc w:val="left"/>
+        <w:rPr>
+          <w:rFonts w:ascii="Arial" w:cs="Arial" w:eastAsia="Arial" w:hAnsi="Arial"/>
+          <w:b w:val="0"/>
+          <w:i w:val="0"/>
+          <w:smallCaps w:val="0"/>
+          <w:strike w:val="0"/>
+          <w:color w:val="000000"/>
+          <w:sz w:val="22"/>
+          <w:szCs w:val="22"/>
+          <w:u w:val="none"/>
+          <w:shd w:fill="auto" w:val="clear"/>
+          <w:vertAlign w:val="baseline"/>
+        </w:rPr>
+      </w:pPr>
+      <w:r>
+        <w:rPr>
+          <w:rFonts w:ascii="Arial" w:cs="Arial" w:eastAsia="Arial" w:hAnsi="Arial"/>
+          <w:b w:val="0"/>
+          <w:i w:val="0"/>
+          <w:smallCaps w:val="0"/>
+          <w:strike w:val="0"/>
+          <w:color w:val="000000"/>
+          <w:sz w:val="22"/>
+          <w:szCs w:val="22"/>
+          <w:u w:val="none"/>
+          <w:shd w:fill="auto" w:val="clear"/>
+          <w:vertAlign w:val="baseline"/>
+          <w:rtl w:val="0"/>
+        </w:rPr>
+        <w:t xml:space="preserve">El software open source es un código diseñado de manera que sea accesible al público: todos pueden ver, modificar y distribuir el código de la forma que consideren conveniente.</w:t>
+      </w:r>
+    </w:p>
+  </w:comment>
+  <w:comment w:author="Rafael Trucco" w:id="2" w:date="2021-05-19T21:58:36Z">
+    <w:p>
+      <w:pPr>
+        <w:keepNext w:val="0"/>
+        <w:keepLines w:val="0"/>
+        <w:widowControl w:val="0"/>
+        <w:pBdr>
+          <w:top w:space="0" w:sz="0" w:val="nil"/>
+          <w:left w:space="0" w:sz="0" w:val="nil"/>
+          <w:bottom w:space="0" w:sz="0" w:val="nil"/>
+          <w:right w:space="0" w:sz="0" w:val="nil"/>
+          <w:between w:space="0" w:sz="0" w:val="nil"/>
+        </w:pBdr>
+        <w:shd w:fill="auto" w:val="clear"/>
+        <w:spacing w:after="0" w:before="0" w:line="240" w:lineRule="auto"/>
+        <w:ind w:left="0" w:right="0" w:firstLine="0"/>
+        <w:jc w:val="left"/>
+        <w:rPr>
+          <w:rFonts w:ascii="Arial" w:cs="Arial" w:eastAsia="Arial" w:hAnsi="Arial"/>
+          <w:b w:val="0"/>
+          <w:i w:val="0"/>
+          <w:smallCaps w:val="0"/>
+          <w:strike w:val="0"/>
+          <w:color w:val="000000"/>
+          <w:sz w:val="22"/>
+          <w:szCs w:val="22"/>
+          <w:u w:val="none"/>
+          <w:shd w:fill="auto" w:val="clear"/>
+          <w:vertAlign w:val="baseline"/>
+        </w:rPr>
+      </w:pPr>
+      <w:r>
+        <w:rPr>
+          <w:rFonts w:ascii="Arial" w:cs="Arial" w:eastAsia="Arial" w:hAnsi="Arial"/>
+          <w:b w:val="0"/>
+          <w:i w:val="0"/>
+          <w:smallCaps w:val="0"/>
+          <w:strike w:val="0"/>
+          <w:color w:val="000000"/>
+          <w:sz w:val="22"/>
+          <w:szCs w:val="22"/>
+          <w:u w:val="none"/>
+          <w:shd w:fill="auto" w:val="clear"/>
+          <w:vertAlign w:val="baseline"/>
+          <w:rtl w:val="0"/>
+        </w:rPr>
+        <w:t xml:space="preserve">codigo abierto : todos lo editan (gente que esta godeto en codigos sin finalidad de lucro)</w:t>
+      </w:r>
+    </w:p>
+  </w:comment>
+  <w:comment w:author="Rafael Trucco" w:id="3" w:date="2021-05-19T21:58:57Z">
+    <w:p>
+      <w:pPr>
+        <w:keepNext w:val="0"/>
+        <w:keepLines w:val="0"/>
+        <w:widowControl w:val="0"/>
+        <w:pBdr>
+          <w:top w:space="0" w:sz="0" w:val="nil"/>
+          <w:left w:space="0" w:sz="0" w:val="nil"/>
+          <w:bottom w:space="0" w:sz="0" w:val="nil"/>
+          <w:right w:space="0" w:sz="0" w:val="nil"/>
+          <w:between w:space="0" w:sz="0" w:val="nil"/>
+        </w:pBdr>
+        <w:shd w:fill="auto" w:val="clear"/>
+        <w:spacing w:after="0" w:before="0" w:line="240" w:lineRule="auto"/>
+        <w:ind w:left="0" w:right="0" w:firstLine="0"/>
+        <w:jc w:val="left"/>
+        <w:rPr>
+          <w:rFonts w:ascii="Arial" w:cs="Arial" w:eastAsia="Arial" w:hAnsi="Arial"/>
+          <w:b w:val="0"/>
+          <w:i w:val="0"/>
+          <w:smallCaps w:val="0"/>
+          <w:strike w:val="0"/>
+          <w:color w:val="000000"/>
+          <w:sz w:val="22"/>
+          <w:szCs w:val="22"/>
+          <w:u w:val="none"/>
+          <w:shd w:fill="auto" w:val="clear"/>
+          <w:vertAlign w:val="baseline"/>
+        </w:rPr>
+      </w:pPr>
+      <w:r>
+        <w:rPr>
+          <w:rFonts w:ascii="Arial" w:cs="Arial" w:eastAsia="Arial" w:hAnsi="Arial"/>
+          <w:b w:val="0"/>
+          <w:i w:val="0"/>
+          <w:smallCaps w:val="0"/>
+          <w:strike w:val="0"/>
+          <w:color w:val="000000"/>
+          <w:sz w:val="22"/>
+          <w:szCs w:val="22"/>
+          <w:u w:val="none"/>
+          <w:shd w:fill="auto" w:val="clear"/>
+          <w:vertAlign w:val="baseline"/>
+          <w:rtl w:val="0"/>
+        </w:rPr>
+        <w:t xml:space="preserve">Copias repositorios y se pone a codear. y se ponen a mejorar un codigo</w:t>
+      </w:r>
+    </w:p>
+  </w:comment>
+  <w:comment w:author="Rafael Trucco" w:id="4" w:date="2021-05-19T21:59:50Z">
+    <w:p>
+      <w:pPr>
+        <w:keepNext w:val="0"/>
+        <w:keepLines w:val="0"/>
+        <w:widowControl w:val="0"/>
+        <w:pBdr>
+          <w:top w:space="0" w:sz="0" w:val="nil"/>
+          <w:left w:space="0" w:sz="0" w:val="nil"/>
+          <w:bottom w:space="0" w:sz="0" w:val="nil"/>
+          <w:right w:space="0" w:sz="0" w:val="nil"/>
+          <w:between w:space="0" w:sz="0" w:val="nil"/>
+        </w:pBdr>
+        <w:shd w:fill="auto" w:val="clear"/>
+        <w:spacing w:after="0" w:before="0" w:line="240" w:lineRule="auto"/>
+        <w:ind w:left="0" w:right="0" w:firstLine="0"/>
+        <w:jc w:val="left"/>
+        <w:rPr>
+          <w:rFonts w:ascii="Arial" w:cs="Arial" w:eastAsia="Arial" w:hAnsi="Arial"/>
+          <w:b w:val="0"/>
+          <w:i w:val="0"/>
+          <w:smallCaps w:val="0"/>
+          <w:strike w:val="0"/>
+          <w:color w:val="000000"/>
+          <w:sz w:val="22"/>
+          <w:szCs w:val="22"/>
+          <w:u w:val="none"/>
+          <w:shd w:fill="auto" w:val="clear"/>
+          <w:vertAlign w:val="baseline"/>
+        </w:rPr>
+      </w:pPr>
+      <w:r>
+        <w:rPr>
+          <w:rFonts w:ascii="Arial" w:cs="Arial" w:eastAsia="Arial" w:hAnsi="Arial"/>
+          <w:b w:val="0"/>
+          <w:i w:val="0"/>
+          <w:smallCaps w:val="0"/>
+          <w:strike w:val="0"/>
+          <w:color w:val="000000"/>
+          <w:sz w:val="22"/>
+          <w:szCs w:val="22"/>
+          <w:u w:val="none"/>
+          <w:shd w:fill="auto" w:val="clear"/>
+          <w:vertAlign w:val="baseline"/>
+          <w:rtl w:val="0"/>
+        </w:rPr>
+        <w:t xml:space="preserve">Abierto al publico =! todos lo pueden descargar</w:t>
+      </w:r>
+    </w:p>
+  </w:comment>
+  <w:comment w:author="Rafael Trucco" w:id="5" w:date="2021-05-19T22:02:04Z">
+    <w:p>
+      <w:pPr>
+        <w:keepNext w:val="0"/>
+        <w:keepLines w:val="0"/>
+        <w:widowControl w:val="0"/>
+        <w:pBdr>
+          <w:top w:space="0" w:sz="0" w:val="nil"/>
+          <w:left w:space="0" w:sz="0" w:val="nil"/>
+          <w:bottom w:space="0" w:sz="0" w:val="nil"/>
+          <w:right w:space="0" w:sz="0" w:val="nil"/>
+          <w:between w:space="0" w:sz="0" w:val="nil"/>
+        </w:pBdr>
+        <w:shd w:fill="auto" w:val="clear"/>
+        <w:spacing w:after="0" w:before="0" w:line="240" w:lineRule="auto"/>
+        <w:ind w:left="0" w:right="0" w:firstLine="0"/>
+        <w:jc w:val="left"/>
+        <w:rPr>
+          <w:rFonts w:ascii="Arial" w:cs="Arial" w:eastAsia="Arial" w:hAnsi="Arial"/>
+          <w:b w:val="0"/>
+          <w:i w:val="0"/>
+          <w:smallCaps w:val="0"/>
+          <w:strike w:val="0"/>
+          <w:color w:val="000000"/>
+          <w:sz w:val="22"/>
+          <w:szCs w:val="22"/>
+          <w:u w:val="none"/>
+          <w:shd w:fill="auto" w:val="clear"/>
+          <w:vertAlign w:val="baseline"/>
+        </w:rPr>
+      </w:pPr>
+      <w:r>
+        <w:rPr>
+          <w:rFonts w:ascii="Arial" w:cs="Arial" w:eastAsia="Arial" w:hAnsi="Arial"/>
+          <w:b w:val="0"/>
+          <w:i w:val="0"/>
+          <w:smallCaps w:val="0"/>
+          <w:strike w:val="0"/>
+          <w:color w:val="000000"/>
+          <w:sz w:val="22"/>
+          <w:szCs w:val="22"/>
+          <w:u w:val="none"/>
+          <w:shd w:fill="auto" w:val="clear"/>
+          <w:vertAlign w:val="baseline"/>
+          <w:rtl w:val="0"/>
+        </w:rPr>
+        <w:t xml:space="preserve">"test dirigido por los datos"</w:t>
+      </w:r>
+    </w:p>
+  </w:comment>
+  <w:comment w:author="Rafael Trucco" w:id="6" w:date="2021-05-19T22:02:25Z">
+    <w:p>
+      <w:pPr>
+        <w:keepNext w:val="0"/>
+        <w:keepLines w:val="0"/>
+        <w:widowControl w:val="0"/>
+        <w:pBdr>
+          <w:top w:space="0" w:sz="0" w:val="nil"/>
+          <w:left w:space="0" w:sz="0" w:val="nil"/>
+          <w:bottom w:space="0" w:sz="0" w:val="nil"/>
+          <w:right w:space="0" w:sz="0" w:val="nil"/>
+          <w:between w:space="0" w:sz="0" w:val="nil"/>
+        </w:pBdr>
+        <w:shd w:fill="auto" w:val="clear"/>
+        <w:spacing w:after="0" w:before="0" w:line="240" w:lineRule="auto"/>
+        <w:ind w:left="0" w:right="0" w:firstLine="0"/>
+        <w:jc w:val="left"/>
+        <w:rPr>
+          <w:rFonts w:ascii="Arial" w:cs="Arial" w:eastAsia="Arial" w:hAnsi="Arial"/>
+          <w:b w:val="0"/>
+          <w:i w:val="0"/>
+          <w:smallCaps w:val="0"/>
+          <w:strike w:val="0"/>
+          <w:color w:val="000000"/>
+          <w:sz w:val="22"/>
+          <w:szCs w:val="22"/>
+          <w:u w:val="none"/>
+          <w:shd w:fill="auto" w:val="clear"/>
+          <w:vertAlign w:val="baseline"/>
+        </w:rPr>
+      </w:pPr>
+      <w:r>
+        <w:rPr>
+          <w:rFonts w:ascii="Arial" w:cs="Arial" w:eastAsia="Arial" w:hAnsi="Arial"/>
+          <w:b w:val="0"/>
+          <w:i w:val="0"/>
+          <w:smallCaps w:val="0"/>
+          <w:strike w:val="0"/>
+          <w:color w:val="000000"/>
+          <w:sz w:val="22"/>
+          <w:szCs w:val="22"/>
+          <w:u w:val="none"/>
+          <w:shd w:fill="auto" w:val="clear"/>
+          <w:vertAlign w:val="baseline"/>
+          <w:rtl w:val="0"/>
+        </w:rPr>
+        <w:t xml:space="preserve">un tipo de test hecho en tabla usando como entrada condiciones y como salida resultados verificables,</w:t>
+      </w:r>
+    </w:p>
+  </w:comment>
+  <w:comment w:author="Rafael Trucco" w:id="7" w:date="2021-05-19T22:02:52Z">
+    <w:p>
+      <w:pPr>
+        <w:keepNext w:val="0"/>
+        <w:keepLines w:val="0"/>
+        <w:widowControl w:val="0"/>
+        <w:pBdr>
+          <w:top w:space="0" w:sz="0" w:val="nil"/>
+          <w:left w:space="0" w:sz="0" w:val="nil"/>
+          <w:bottom w:space="0" w:sz="0" w:val="nil"/>
+          <w:right w:space="0" w:sz="0" w:val="nil"/>
+          <w:between w:space="0" w:sz="0" w:val="nil"/>
+        </w:pBdr>
+        <w:shd w:fill="auto" w:val="clear"/>
+        <w:spacing w:after="0" w:before="0" w:line="240" w:lineRule="auto"/>
+        <w:ind w:left="0" w:right="0" w:firstLine="0"/>
+        <w:jc w:val="left"/>
+        <w:rPr>
+          <w:rFonts w:ascii="Arial" w:cs="Arial" w:eastAsia="Arial" w:hAnsi="Arial"/>
+          <w:b w:val="0"/>
+          <w:i w:val="0"/>
+          <w:smallCaps w:val="0"/>
+          <w:strike w:val="0"/>
+          <w:color w:val="000000"/>
+          <w:sz w:val="22"/>
+          <w:szCs w:val="22"/>
+          <w:u w:val="none"/>
+          <w:shd w:fill="auto" w:val="clear"/>
+          <w:vertAlign w:val="baseline"/>
+        </w:rPr>
+      </w:pPr>
+      <w:r>
+        <w:rPr>
+          <w:rFonts w:ascii="Arial" w:cs="Arial" w:eastAsia="Arial" w:hAnsi="Arial"/>
+          <w:b w:val="0"/>
+          <w:i w:val="0"/>
+          <w:smallCaps w:val="0"/>
+          <w:strike w:val="0"/>
+          <w:color w:val="000000"/>
+          <w:sz w:val="22"/>
+          <w:szCs w:val="22"/>
+          <w:u w:val="none"/>
+          <w:shd w:fill="auto" w:val="clear"/>
+          <w:vertAlign w:val="baseline"/>
+          <w:rtl w:val="0"/>
+        </w:rPr>
+        <w:t xml:space="preserve">el proceso donde las configuraciones del entrono no están prefijadas (hard-coded)</w:t>
+      </w:r>
+    </w:p>
+  </w:comment>
+</w:comments>
+</file>
+
 <file path=word/numbering.xml><?xml version="1.0" encoding="utf-8"?>
 <w:numbering xmlns:mc="http://schemas.openxmlformats.org/markup-compatibility/2006" xmlns:o="urn:schemas-microsoft-com:office:office" xmlns:r="http://schemas.openxmlformats.org/officeDocument/2006/relationships" xmlns:m="http://schemas.openxmlformats.org/officeDocument/2006/math" xmlns:v="urn:schemas-microsoft-com:vml" xmlns:wp="http://schemas.openxmlformats.org/drawingml/2006/wordprocessingDrawing" xmlns:w10="urn:schemas-microsoft-com:office:word" xmlns:w="http://schemas.openxmlformats.org/wordprocessingml/2006/main" xmlns:wne="http://schemas.microsoft.com/office/word/2006/wordml" xmlns:sl="http://schemas.openxmlformats.org/schemaLibrary/2006/main" xmlns:a="http://schemas.openxmlformats.org/drawingml/2006/main" xmlns:pic="http://schemas.openxmlformats.org/drawingml/2006/picture" xmlns:c="http://schemas.openxmlformats.org/drawingml/2006/chart" xmlns:lc="http://schemas.openxmlformats.org/drawingml/2006/lockedCanvas" xmlns:dgm="http://schemas.openxmlformats.org/drawingml/2006/diagram" xmlns:wps="http://schemas.microsoft.com/office/word/2010/wordprocessingShape" xmlns:wpg="http://schemas.microsoft.com/office/word/2010/wordprocessingGroup" xmlns:w14="http://schemas.microsoft.com/office/word/2010/wordml" xmlns:w15="http://schemas.microsoft.com/office/word/2012/wordml">
   <w:abstractNum w:abstractNumId="1">
@@ -2625,6 +3750,226 @@
     <w:lvl w:ilvl="0">
       <w:start w:val="1"/>
       <w:numFmt w:val="bullet"/>
+      <w:lvlText w:val="-"/>
+      <w:lvlJc w:val="left"/>
+      <w:pPr>
+        <w:ind w:left="720" w:hanging="360"/>
+      </w:pPr>
+      <w:rPr>
+        <w:u w:val="none"/>
+      </w:rPr>
+    </w:lvl>
+    <w:lvl w:ilvl="1">
+      <w:start w:val="1"/>
+      <w:numFmt w:val="bullet"/>
+      <w:lvlText w:val="-"/>
+      <w:lvlJc w:val="left"/>
+      <w:pPr>
+        <w:ind w:left="1440" w:hanging="360"/>
+      </w:pPr>
+      <w:rPr>
+        <w:u w:val="none"/>
+      </w:rPr>
+    </w:lvl>
+    <w:lvl w:ilvl="2">
+      <w:start w:val="1"/>
+      <w:numFmt w:val="bullet"/>
+      <w:lvlText w:val="-"/>
+      <w:lvlJc w:val="left"/>
+      <w:pPr>
+        <w:ind w:left="2160" w:hanging="360"/>
+      </w:pPr>
+      <w:rPr>
+        <w:u w:val="none"/>
+      </w:rPr>
+    </w:lvl>
+    <w:lvl w:ilvl="3">
+      <w:start w:val="1"/>
+      <w:numFmt w:val="bullet"/>
+      <w:lvlText w:val="-"/>
+      <w:lvlJc w:val="left"/>
+      <w:pPr>
+        <w:ind w:left="2880" w:hanging="360"/>
+      </w:pPr>
+      <w:rPr>
+        <w:u w:val="none"/>
+      </w:rPr>
+    </w:lvl>
+    <w:lvl w:ilvl="4">
+      <w:start w:val="1"/>
+      <w:numFmt w:val="bullet"/>
+      <w:lvlText w:val="-"/>
+      <w:lvlJc w:val="left"/>
+      <w:pPr>
+        <w:ind w:left="3600" w:hanging="360"/>
+      </w:pPr>
+      <w:rPr>
+        <w:u w:val="none"/>
+      </w:rPr>
+    </w:lvl>
+    <w:lvl w:ilvl="5">
+      <w:start w:val="1"/>
+      <w:numFmt w:val="bullet"/>
+      <w:lvlText w:val="-"/>
+      <w:lvlJc w:val="left"/>
+      <w:pPr>
+        <w:ind w:left="4320" w:hanging="360"/>
+      </w:pPr>
+      <w:rPr>
+        <w:u w:val="none"/>
+      </w:rPr>
+    </w:lvl>
+    <w:lvl w:ilvl="6">
+      <w:start w:val="1"/>
+      <w:numFmt w:val="bullet"/>
+      <w:lvlText w:val="-"/>
+      <w:lvlJc w:val="left"/>
+      <w:pPr>
+        <w:ind w:left="5040" w:hanging="360"/>
+      </w:pPr>
+      <w:rPr>
+        <w:u w:val="none"/>
+      </w:rPr>
+    </w:lvl>
+    <w:lvl w:ilvl="7">
+      <w:start w:val="1"/>
+      <w:numFmt w:val="bullet"/>
+      <w:lvlText w:val="-"/>
+      <w:lvlJc w:val="left"/>
+      <w:pPr>
+        <w:ind w:left="5760" w:hanging="360"/>
+      </w:pPr>
+      <w:rPr>
+        <w:u w:val="none"/>
+      </w:rPr>
+    </w:lvl>
+    <w:lvl w:ilvl="8">
+      <w:start w:val="1"/>
+      <w:numFmt w:val="bullet"/>
+      <w:lvlText w:val="-"/>
+      <w:lvlJc w:val="left"/>
+      <w:pPr>
+        <w:ind w:left="6480" w:hanging="360"/>
+      </w:pPr>
+      <w:rPr>
+        <w:u w:val="none"/>
+      </w:rPr>
+    </w:lvl>
+  </w:abstractNum>
+  <w:abstractNum w:abstractNumId="3">
+    <w:lvl w:ilvl="0">
+      <w:start w:val="1"/>
+      <w:numFmt w:val="bullet"/>
+      <w:lvlText w:val="-"/>
+      <w:lvlJc w:val="left"/>
+      <w:pPr>
+        <w:ind w:left="720" w:hanging="360"/>
+      </w:pPr>
+      <w:rPr>
+        <w:u w:val="none"/>
+      </w:rPr>
+    </w:lvl>
+    <w:lvl w:ilvl="1">
+      <w:start w:val="1"/>
+      <w:numFmt w:val="bullet"/>
+      <w:lvlText w:val="-"/>
+      <w:lvlJc w:val="left"/>
+      <w:pPr>
+        <w:ind w:left="1440" w:hanging="360"/>
+      </w:pPr>
+      <w:rPr>
+        <w:u w:val="none"/>
+      </w:rPr>
+    </w:lvl>
+    <w:lvl w:ilvl="2">
+      <w:start w:val="1"/>
+      <w:numFmt w:val="bullet"/>
+      <w:lvlText w:val="-"/>
+      <w:lvlJc w:val="left"/>
+      <w:pPr>
+        <w:ind w:left="2160" w:hanging="360"/>
+      </w:pPr>
+      <w:rPr>
+        <w:u w:val="none"/>
+      </w:rPr>
+    </w:lvl>
+    <w:lvl w:ilvl="3">
+      <w:start w:val="1"/>
+      <w:numFmt w:val="bullet"/>
+      <w:lvlText w:val="-"/>
+      <w:lvlJc w:val="left"/>
+      <w:pPr>
+        <w:ind w:left="2880" w:hanging="360"/>
+      </w:pPr>
+      <w:rPr>
+        <w:u w:val="none"/>
+      </w:rPr>
+    </w:lvl>
+    <w:lvl w:ilvl="4">
+      <w:start w:val="1"/>
+      <w:numFmt w:val="bullet"/>
+      <w:lvlText w:val="-"/>
+      <w:lvlJc w:val="left"/>
+      <w:pPr>
+        <w:ind w:left="3600" w:hanging="360"/>
+      </w:pPr>
+      <w:rPr>
+        <w:u w:val="none"/>
+      </w:rPr>
+    </w:lvl>
+    <w:lvl w:ilvl="5">
+      <w:start w:val="1"/>
+      <w:numFmt w:val="bullet"/>
+      <w:lvlText w:val="-"/>
+      <w:lvlJc w:val="left"/>
+      <w:pPr>
+        <w:ind w:left="4320" w:hanging="360"/>
+      </w:pPr>
+      <w:rPr>
+        <w:u w:val="none"/>
+      </w:rPr>
+    </w:lvl>
+    <w:lvl w:ilvl="6">
+      <w:start w:val="1"/>
+      <w:numFmt w:val="bullet"/>
+      <w:lvlText w:val="-"/>
+      <w:lvlJc w:val="left"/>
+      <w:pPr>
+        <w:ind w:left="5040" w:hanging="360"/>
+      </w:pPr>
+      <w:rPr>
+        <w:u w:val="none"/>
+      </w:rPr>
+    </w:lvl>
+    <w:lvl w:ilvl="7">
+      <w:start w:val="1"/>
+      <w:numFmt w:val="bullet"/>
+      <w:lvlText w:val="-"/>
+      <w:lvlJc w:val="left"/>
+      <w:pPr>
+        <w:ind w:left="5760" w:hanging="360"/>
+      </w:pPr>
+      <w:rPr>
+        <w:u w:val="none"/>
+      </w:rPr>
+    </w:lvl>
+    <w:lvl w:ilvl="8">
+      <w:start w:val="1"/>
+      <w:numFmt w:val="bullet"/>
+      <w:lvlText w:val="-"/>
+      <w:lvlJc w:val="left"/>
+      <w:pPr>
+        <w:ind w:left="6480" w:hanging="360"/>
+      </w:pPr>
+      <w:rPr>
+        <w:u w:val="none"/>
+      </w:rPr>
+    </w:lvl>
+  </w:abstractNum>
+  <w:abstractNum w:abstractNumId="4">
+    <w:lvl w:ilvl="0">
+      <w:start w:val="1"/>
+      <w:numFmt w:val="bullet"/>
       <w:lvlText w:val="●"/>
       <w:lvlJc w:val="left"/>
       <w:pPr>
@@ -2735,7 +4080,7 @@
       </w:rPr>
     </w:lvl>
   </w:abstractNum>
-  <w:abstractNum w:abstractNumId="3">
+  <w:abstractNum w:abstractNumId="5">
     <w:lvl w:ilvl="0">
       <w:start w:val="1"/>
       <w:numFmt w:val="bullet"/>
@@ -2849,7 +4194,7 @@
       </w:rPr>
     </w:lvl>
   </w:abstractNum>
-  <w:abstractNum w:abstractNumId="4">
+  <w:abstractNum w:abstractNumId="6">
     <w:lvl w:ilvl="0">
       <w:start w:val="1"/>
       <w:numFmt w:val="bullet"/>
@@ -2963,121 +4308,7 @@
       </w:rPr>
     </w:lvl>
   </w:abstractNum>
-  <w:abstractNum w:abstractNumId="5">
-    <w:lvl w:ilvl="0">
-      <w:start w:val="1"/>
-      <w:numFmt w:val="bullet"/>
-      <w:lvlText w:val="●"/>
-      <w:lvlJc w:val="left"/>
-      <w:pPr>
-        <w:ind w:left="720" w:hanging="360"/>
-      </w:pPr>
-      <w:rPr>
-        <w:rFonts w:ascii="Montserrat" w:cs="Montserrat" w:eastAsia="Montserrat" w:hAnsi="Montserrat"/>
-        <w:color w:val="404040"/>
-        <w:sz w:val="27"/>
-        <w:szCs w:val="27"/>
-        <w:u w:val="none"/>
-      </w:rPr>
-    </w:lvl>
-    <w:lvl w:ilvl="1">
-      <w:start w:val="1"/>
-      <w:numFmt w:val="bullet"/>
-      <w:lvlText w:val="○"/>
-      <w:lvlJc w:val="left"/>
-      <w:pPr>
-        <w:ind w:left="1440" w:hanging="360"/>
-      </w:pPr>
-      <w:rPr>
-        <w:u w:val="none"/>
-      </w:rPr>
-    </w:lvl>
-    <w:lvl w:ilvl="2">
-      <w:start w:val="1"/>
-      <w:numFmt w:val="bullet"/>
-      <w:lvlText w:val="■"/>
-      <w:lvlJc w:val="left"/>
-      <w:pPr>
-        <w:ind w:left="2160" w:hanging="360"/>
-      </w:pPr>
-      <w:rPr>
-        <w:u w:val="none"/>
-      </w:rPr>
-    </w:lvl>
-    <w:lvl w:ilvl="3">
-      <w:start w:val="1"/>
-      <w:numFmt w:val="bullet"/>
-      <w:lvlText w:val="●"/>
-      <w:lvlJc w:val="left"/>
-      <w:pPr>
-        <w:ind w:left="2880" w:hanging="360"/>
-      </w:pPr>
-      <w:rPr>
-        <w:u w:val="none"/>
-      </w:rPr>
-    </w:lvl>
-    <w:lvl w:ilvl="4">
-      <w:start w:val="1"/>
-      <w:numFmt w:val="bullet"/>
-      <w:lvlText w:val="○"/>
-      <w:lvlJc w:val="left"/>
-      <w:pPr>
-        <w:ind w:left="3600" w:hanging="360"/>
-      </w:pPr>
-      <w:rPr>
-        <w:u w:val="none"/>
-      </w:rPr>
-    </w:lvl>
-    <w:lvl w:ilvl="5">
-      <w:start w:val="1"/>
-      <w:numFmt w:val="bullet"/>
-      <w:lvlText w:val="■"/>
-      <w:lvlJc w:val="left"/>
-      <w:pPr>
-        <w:ind w:left="4320" w:hanging="360"/>
-      </w:pPr>
-      <w:rPr>
-        <w:u w:val="none"/>
-      </w:rPr>
-    </w:lvl>
-    <w:lvl w:ilvl="6">
-      <w:start w:val="1"/>
-      <w:numFmt w:val="bullet"/>
-      <w:lvlText w:val="●"/>
-      <w:lvlJc w:val="left"/>
-      <w:pPr>
-        <w:ind w:left="5040" w:hanging="360"/>
-      </w:pPr>
-      <w:rPr>
-        <w:u w:val="none"/>
-      </w:rPr>
-    </w:lvl>
-    <w:lvl w:ilvl="7">
-      <w:start w:val="1"/>
-      <w:numFmt w:val="bullet"/>
-      <w:lvlText w:val="○"/>
-      <w:lvlJc w:val="left"/>
-      <w:pPr>
-        <w:ind w:left="5760" w:hanging="360"/>
-      </w:pPr>
-      <w:rPr>
-        <w:u w:val="none"/>
-      </w:rPr>
-    </w:lvl>
-    <w:lvl w:ilvl="8">
-      <w:start w:val="1"/>
-      <w:numFmt w:val="bullet"/>
-      <w:lvlText w:val="■"/>
-      <w:lvlJc w:val="left"/>
-      <w:pPr>
-        <w:ind w:left="6480" w:hanging="360"/>
-      </w:pPr>
-      <w:rPr>
-        <w:u w:val="none"/>
-      </w:rPr>
-    </w:lvl>
-  </w:abstractNum>
-  <w:abstractNum w:abstractNumId="6">
+  <w:abstractNum w:abstractNumId="7">
     <w:lvl w:ilvl="0">
       <w:start w:val="1"/>
       <w:numFmt w:val="bullet"/>
@@ -3208,6 +4439,9 @@
   </w:num>
   <w:num w:numId="6">
     <w:abstractNumId w:val="6"/>
+  </w:num>
+  <w:num w:numId="7">
+    <w:abstractNumId w:val="7"/>
   </w:num>
 </w:numbering>
 </file>

</xml_diff>